<commit_message>
table of content added on doc file of desktop app
</commit_message>
<xml_diff>
--- a/DMS Desktop/DMS HTML NEW/DMS PDF.docx
+++ b/DMS Desktop/DMS HTML NEW/DMS PDF.docx
@@ -39,7 +39,7 @@
                     </pic:cNvPicPr>
                   </pic:nvPicPr>
                   <pic:blipFill>
-                    <a:blip r:link="rId5">
+                    <a:blip r:link="rId8">
                       <a:extLst>
                         <a:ext uri="{28A0092B-C50C-407E-A947-70E740481C1C}">
                           <a14:useLocalDpi xmlns:a14="http://schemas.microsoft.com/office/drawing/2010/main" val="0"/>
@@ -79,19 +79,17 @@
           <w:rFonts w:ascii="Helvetica" w:eastAsia="Times New Roman" w:hAnsi="Helvetica" w:cs="Helvetica"/>
         </w:rPr>
       </w:pPr>
-      <w:r>
-        <w:rPr>
-          <w:rFonts w:ascii="Helvetica" w:eastAsia="Times New Roman" w:hAnsi="Helvetica" w:cs="Helvetica"/>
-        </w:rPr>
-        <w:t xml:space="preserve">Dotmark </w:t>
-      </w:r>
-      <w:r>
-        <w:rPr>
-          <w:rFonts w:ascii="Helvetica" w:eastAsia="Times New Roman" w:hAnsi="Helvetica" w:cs="Helvetica"/>
-        </w:rPr>
-        <w:t>Medical Solutions (DMS) User Manual</w:t>
-      </w:r>
-    </w:p>
+      <w:bookmarkStart w:id="0" w:name="_Toc509823967"/>
+      <w:bookmarkStart w:id="1" w:name="_GoBack"/>
+      <w:r>
+        <w:rPr>
+          <w:rFonts w:ascii="Helvetica" w:eastAsia="Times New Roman" w:hAnsi="Helvetica" w:cs="Helvetica"/>
+        </w:rPr>
+        <w:t>Dotmark Medical Solutions (DMS) User Manual</w:t>
+      </w:r>
+      <w:bookmarkEnd w:id="0"/>
+    </w:p>
+    <w:bookmarkEnd w:id="1"/>
     <w:p>
       <w:pPr>
         <w:pStyle w:val="NormalWeb"/>
@@ -163,7 +161,7 @@
           <w:szCs w:val="21"/>
         </w:rPr>
         <w:pict>
-          <v:rect id="_x0000_i1026" style="width:0;height:0" o:hralign="center" o:hrstd="t" o:hr="t" fillcolor="#a0a0a0" stroked="f"/>
+          <v:rect id="_x0000_i1025" style="width:0;height:0" o:hralign="center" o:hrstd="t" o:hr="t" fillcolor="#a0a0a0" stroked="f"/>
         </w:pict>
       </w:r>
     </w:p>
@@ -186,21 +184,1439 @@
         <w:br w:type="page"/>
       </w:r>
     </w:p>
-    <w:p>
-      <w:pPr>
-        <w:rPr>
-          <w:rFonts w:ascii="Helvetica" w:eastAsia="Times New Roman" w:hAnsi="Helvetica" w:cs="Helvetica"/>
+    <w:sdt>
+      <w:sdtPr>
+        <w:id w:val="-877088153"/>
+        <w:docPartObj>
+          <w:docPartGallery w:val="Table of Contents"/>
+          <w:docPartUnique/>
+        </w:docPartObj>
+      </w:sdtPr>
+      <w:sdtEndPr>
+        <w:rPr>
+          <w:rFonts w:ascii="Times New Roman" w:eastAsiaTheme="minorEastAsia" w:hAnsi="Times New Roman" w:cs="Times New Roman"/>
           <w:b/>
           <w:bCs/>
-          <w:color w:val="333333"/>
-        </w:rPr>
-      </w:pPr>
-      <w:r>
-        <w:rPr>
-          <w:rFonts w:ascii="Helvetica" w:eastAsia="Times New Roman" w:hAnsi="Helvetica" w:cs="Helvetica"/>
-          <w:color w:val="333333"/>
-        </w:rPr>
-        <w:lastRenderedPageBreak/>
+          <w:noProof/>
+          <w:color w:val="auto"/>
+          <w:sz w:val="24"/>
+          <w:szCs w:val="24"/>
+        </w:rPr>
+      </w:sdtEndPr>
+      <w:sdtContent>
+        <w:p>
+          <w:pPr>
+            <w:pStyle w:val="TOCHeading"/>
+          </w:pPr>
+          <w:r>
+            <w:t>Table of Contents</w:t>
+          </w:r>
+        </w:p>
+        <w:p>
+          <w:pPr>
+            <w:pStyle w:val="TOC1"/>
+            <w:tabs>
+              <w:tab w:val="right" w:leader="dot" w:pos="9350"/>
+            </w:tabs>
+            <w:rPr>
+              <w:noProof/>
+            </w:rPr>
+          </w:pPr>
+          <w:r>
+            <w:fldChar w:fldCharType="begin"/>
+          </w:r>
+          <w:r>
+            <w:instrText xml:space="preserve"> TOC \o "1-3" \h \z \u </w:instrText>
+          </w:r>
+          <w:r>
+            <w:fldChar w:fldCharType="separate"/>
+          </w:r>
+          <w:hyperlink w:anchor="_Toc509823967" w:history="1">
+            <w:r>
+              <w:rPr>
+                <w:rStyle w:val="Hyperlink"/>
+                <w:rFonts w:ascii="Helvetica" w:eastAsia="Times New Roman" w:hAnsi="Helvetica" w:cs="Helvetica"/>
+                <w:noProof/>
+              </w:rPr>
+              <w:t>Dotmark Medical Solutions (DMS) User Manual</w:t>
+            </w:r>
+            <w:r>
+              <w:rPr>
+                <w:noProof/>
+                <w:webHidden/>
+              </w:rPr>
+              <w:tab/>
+            </w:r>
+            <w:r>
+              <w:rPr>
+                <w:noProof/>
+                <w:webHidden/>
+              </w:rPr>
+              <w:fldChar w:fldCharType="begin"/>
+            </w:r>
+            <w:r>
+              <w:rPr>
+                <w:noProof/>
+                <w:webHidden/>
+              </w:rPr>
+              <w:instrText xml:space="preserve"> PAGEREF _Toc509823967 \h </w:instrText>
+            </w:r>
+            <w:r>
+              <w:rPr>
+                <w:noProof/>
+                <w:webHidden/>
+              </w:rPr>
+            </w:r>
+            <w:r>
+              <w:rPr>
+                <w:noProof/>
+                <w:webHidden/>
+              </w:rPr>
+              <w:fldChar w:fldCharType="separate"/>
+            </w:r>
+            <w:r>
+              <w:rPr>
+                <w:noProof/>
+                <w:webHidden/>
+              </w:rPr>
+              <w:t>1</w:t>
+            </w:r>
+            <w:r>
+              <w:rPr>
+                <w:noProof/>
+                <w:webHidden/>
+              </w:rPr>
+              <w:fldChar w:fldCharType="end"/>
+            </w:r>
+          </w:hyperlink>
+        </w:p>
+        <w:p>
+          <w:pPr>
+            <w:pStyle w:val="TOC1"/>
+            <w:tabs>
+              <w:tab w:val="right" w:leader="dot" w:pos="9350"/>
+            </w:tabs>
+            <w:rPr>
+              <w:noProof/>
+            </w:rPr>
+          </w:pPr>
+          <w:hyperlink w:anchor="_Toc509823968" w:history="1">
+            <w:r>
+              <w:rPr>
+                <w:rStyle w:val="Hyperlink"/>
+                <w:noProof/>
+              </w:rPr>
+              <w:t>Introduction</w:t>
+            </w:r>
+            <w:r>
+              <w:rPr>
+                <w:noProof/>
+                <w:webHidden/>
+              </w:rPr>
+              <w:tab/>
+            </w:r>
+            <w:r>
+              <w:rPr>
+                <w:noProof/>
+                <w:webHidden/>
+              </w:rPr>
+              <w:fldChar w:fldCharType="begin"/>
+            </w:r>
+            <w:r>
+              <w:rPr>
+                <w:noProof/>
+                <w:webHidden/>
+              </w:rPr>
+              <w:instrText xml:space="preserve"> PAGEREF _Toc509823968 \h </w:instrText>
+            </w:r>
+            <w:r>
+              <w:rPr>
+                <w:noProof/>
+                <w:webHidden/>
+              </w:rPr>
+            </w:r>
+            <w:r>
+              <w:rPr>
+                <w:noProof/>
+                <w:webHidden/>
+              </w:rPr>
+              <w:fldChar w:fldCharType="separate"/>
+            </w:r>
+            <w:r>
+              <w:rPr>
+                <w:noProof/>
+                <w:webHidden/>
+              </w:rPr>
+              <w:t>3</w:t>
+            </w:r>
+            <w:r>
+              <w:rPr>
+                <w:noProof/>
+                <w:webHidden/>
+              </w:rPr>
+              <w:fldChar w:fldCharType="end"/>
+            </w:r>
+          </w:hyperlink>
+        </w:p>
+        <w:p>
+          <w:pPr>
+            <w:pStyle w:val="TOC1"/>
+            <w:tabs>
+              <w:tab w:val="right" w:leader="dot" w:pos="9350"/>
+            </w:tabs>
+            <w:rPr>
+              <w:noProof/>
+            </w:rPr>
+          </w:pPr>
+          <w:hyperlink w:anchor="_Toc509823969" w:history="1">
+            <w:r>
+              <w:rPr>
+                <w:rStyle w:val="Hyperlink"/>
+                <w:rFonts w:eastAsia="Times New Roman"/>
+                <w:noProof/>
+              </w:rPr>
+              <w:t>Create a New Patient</w:t>
+            </w:r>
+            <w:r>
+              <w:rPr>
+                <w:noProof/>
+                <w:webHidden/>
+              </w:rPr>
+              <w:tab/>
+            </w:r>
+            <w:r>
+              <w:rPr>
+                <w:noProof/>
+                <w:webHidden/>
+              </w:rPr>
+              <w:fldChar w:fldCharType="begin"/>
+            </w:r>
+            <w:r>
+              <w:rPr>
+                <w:noProof/>
+                <w:webHidden/>
+              </w:rPr>
+              <w:instrText xml:space="preserve"> PAGEREF _Toc509823969 \h </w:instrText>
+            </w:r>
+            <w:r>
+              <w:rPr>
+                <w:noProof/>
+                <w:webHidden/>
+              </w:rPr>
+            </w:r>
+            <w:r>
+              <w:rPr>
+                <w:noProof/>
+                <w:webHidden/>
+              </w:rPr>
+              <w:fldChar w:fldCharType="separate"/>
+            </w:r>
+            <w:r>
+              <w:rPr>
+                <w:noProof/>
+                <w:webHidden/>
+              </w:rPr>
+              <w:t>7</w:t>
+            </w:r>
+            <w:r>
+              <w:rPr>
+                <w:noProof/>
+                <w:webHidden/>
+              </w:rPr>
+              <w:fldChar w:fldCharType="end"/>
+            </w:r>
+          </w:hyperlink>
+        </w:p>
+        <w:p>
+          <w:pPr>
+            <w:pStyle w:val="TOC1"/>
+            <w:tabs>
+              <w:tab w:val="right" w:leader="dot" w:pos="9350"/>
+            </w:tabs>
+            <w:rPr>
+              <w:noProof/>
+            </w:rPr>
+          </w:pPr>
+          <w:hyperlink w:anchor="_Toc509823970" w:history="1">
+            <w:r>
+              <w:rPr>
+                <w:rStyle w:val="Hyperlink"/>
+                <w:rFonts w:eastAsia="Times New Roman"/>
+                <w:noProof/>
+              </w:rPr>
+              <w:t>Creating a New Appointment</w:t>
+            </w:r>
+            <w:r>
+              <w:rPr>
+                <w:noProof/>
+                <w:webHidden/>
+              </w:rPr>
+              <w:tab/>
+            </w:r>
+            <w:r>
+              <w:rPr>
+                <w:noProof/>
+                <w:webHidden/>
+              </w:rPr>
+              <w:fldChar w:fldCharType="begin"/>
+            </w:r>
+            <w:r>
+              <w:rPr>
+                <w:noProof/>
+                <w:webHidden/>
+              </w:rPr>
+              <w:instrText xml:space="preserve"> PAGEREF _Toc509823970 \h </w:instrText>
+            </w:r>
+            <w:r>
+              <w:rPr>
+                <w:noProof/>
+                <w:webHidden/>
+              </w:rPr>
+            </w:r>
+            <w:r>
+              <w:rPr>
+                <w:noProof/>
+                <w:webHidden/>
+              </w:rPr>
+              <w:fldChar w:fldCharType="separate"/>
+            </w:r>
+            <w:r>
+              <w:rPr>
+                <w:noProof/>
+                <w:webHidden/>
+              </w:rPr>
+              <w:t>10</w:t>
+            </w:r>
+            <w:r>
+              <w:rPr>
+                <w:noProof/>
+                <w:webHidden/>
+              </w:rPr>
+              <w:fldChar w:fldCharType="end"/>
+            </w:r>
+          </w:hyperlink>
+        </w:p>
+        <w:p>
+          <w:pPr>
+            <w:pStyle w:val="TOC1"/>
+            <w:tabs>
+              <w:tab w:val="right" w:leader="dot" w:pos="9350"/>
+            </w:tabs>
+            <w:rPr>
+              <w:noProof/>
+            </w:rPr>
+          </w:pPr>
+          <w:hyperlink w:anchor="_Toc509823971" w:history="1">
+            <w:r>
+              <w:rPr>
+                <w:rStyle w:val="Hyperlink"/>
+                <w:rFonts w:eastAsia="Times New Roman"/>
+                <w:noProof/>
+              </w:rPr>
+              <w:t>Create Procedure Order</w:t>
+            </w:r>
+            <w:r>
+              <w:rPr>
+                <w:noProof/>
+                <w:webHidden/>
+              </w:rPr>
+              <w:tab/>
+            </w:r>
+            <w:r>
+              <w:rPr>
+                <w:noProof/>
+                <w:webHidden/>
+              </w:rPr>
+              <w:fldChar w:fldCharType="begin"/>
+            </w:r>
+            <w:r>
+              <w:rPr>
+                <w:noProof/>
+                <w:webHidden/>
+              </w:rPr>
+              <w:instrText xml:space="preserve"> PAGEREF _Toc509823971 \h </w:instrText>
+            </w:r>
+            <w:r>
+              <w:rPr>
+                <w:noProof/>
+                <w:webHidden/>
+              </w:rPr>
+            </w:r>
+            <w:r>
+              <w:rPr>
+                <w:noProof/>
+                <w:webHidden/>
+              </w:rPr>
+              <w:fldChar w:fldCharType="separate"/>
+            </w:r>
+            <w:r>
+              <w:rPr>
+                <w:noProof/>
+                <w:webHidden/>
+              </w:rPr>
+              <w:t>14</w:t>
+            </w:r>
+            <w:r>
+              <w:rPr>
+                <w:noProof/>
+                <w:webHidden/>
+              </w:rPr>
+              <w:fldChar w:fldCharType="end"/>
+            </w:r>
+          </w:hyperlink>
+        </w:p>
+        <w:p>
+          <w:pPr>
+            <w:pStyle w:val="TOC1"/>
+            <w:tabs>
+              <w:tab w:val="right" w:leader="dot" w:pos="9350"/>
+            </w:tabs>
+            <w:rPr>
+              <w:noProof/>
+            </w:rPr>
+          </w:pPr>
+          <w:hyperlink w:anchor="_Toc509823972" w:history="1">
+            <w:r>
+              <w:rPr>
+                <w:rStyle w:val="Hyperlink"/>
+                <w:rFonts w:eastAsia="Times New Roman"/>
+                <w:noProof/>
+              </w:rPr>
+              <w:t>Patient Page</w:t>
+            </w:r>
+            <w:r>
+              <w:rPr>
+                <w:noProof/>
+                <w:webHidden/>
+              </w:rPr>
+              <w:tab/>
+            </w:r>
+            <w:r>
+              <w:rPr>
+                <w:noProof/>
+                <w:webHidden/>
+              </w:rPr>
+              <w:fldChar w:fldCharType="begin"/>
+            </w:r>
+            <w:r>
+              <w:rPr>
+                <w:noProof/>
+                <w:webHidden/>
+              </w:rPr>
+              <w:instrText xml:space="preserve"> PAGEREF _Toc509823972 \h </w:instrText>
+            </w:r>
+            <w:r>
+              <w:rPr>
+                <w:noProof/>
+                <w:webHidden/>
+              </w:rPr>
+            </w:r>
+            <w:r>
+              <w:rPr>
+                <w:noProof/>
+                <w:webHidden/>
+              </w:rPr>
+              <w:fldChar w:fldCharType="separate"/>
+            </w:r>
+            <w:r>
+              <w:rPr>
+                <w:noProof/>
+                <w:webHidden/>
+              </w:rPr>
+              <w:t>18</w:t>
+            </w:r>
+            <w:r>
+              <w:rPr>
+                <w:noProof/>
+                <w:webHidden/>
+              </w:rPr>
+              <w:fldChar w:fldCharType="end"/>
+            </w:r>
+          </w:hyperlink>
+        </w:p>
+        <w:p>
+          <w:pPr>
+            <w:pStyle w:val="TOC3"/>
+            <w:tabs>
+              <w:tab w:val="right" w:leader="dot" w:pos="9350"/>
+            </w:tabs>
+            <w:rPr>
+              <w:noProof/>
+            </w:rPr>
+          </w:pPr>
+          <w:hyperlink w:anchor="_Toc509823973" w:history="1">
+            <w:r>
+              <w:rPr>
+                <w:rStyle w:val="Hyperlink"/>
+                <w:noProof/>
+              </w:rPr>
+              <w:t>DEMOGRAPHICS</w:t>
+            </w:r>
+            <w:r>
+              <w:rPr>
+                <w:noProof/>
+                <w:webHidden/>
+              </w:rPr>
+              <w:tab/>
+            </w:r>
+            <w:r>
+              <w:rPr>
+                <w:noProof/>
+                <w:webHidden/>
+              </w:rPr>
+              <w:fldChar w:fldCharType="begin"/>
+            </w:r>
+            <w:r>
+              <w:rPr>
+                <w:noProof/>
+                <w:webHidden/>
+              </w:rPr>
+              <w:instrText xml:space="preserve"> PAGEREF _Toc509823973 \h </w:instrText>
+            </w:r>
+            <w:r>
+              <w:rPr>
+                <w:noProof/>
+                <w:webHidden/>
+              </w:rPr>
+            </w:r>
+            <w:r>
+              <w:rPr>
+                <w:noProof/>
+                <w:webHidden/>
+              </w:rPr>
+              <w:fldChar w:fldCharType="separate"/>
+            </w:r>
+            <w:r>
+              <w:rPr>
+                <w:noProof/>
+                <w:webHidden/>
+              </w:rPr>
+              <w:t>18</w:t>
+            </w:r>
+            <w:r>
+              <w:rPr>
+                <w:noProof/>
+                <w:webHidden/>
+              </w:rPr>
+              <w:fldChar w:fldCharType="end"/>
+            </w:r>
+          </w:hyperlink>
+        </w:p>
+        <w:p>
+          <w:pPr>
+            <w:pStyle w:val="TOC3"/>
+            <w:tabs>
+              <w:tab w:val="right" w:leader="dot" w:pos="9350"/>
+            </w:tabs>
+            <w:rPr>
+              <w:noProof/>
+            </w:rPr>
+          </w:pPr>
+          <w:hyperlink w:anchor="_Toc509823974" w:history="1">
+            <w:r>
+              <w:rPr>
+                <w:rStyle w:val="Hyperlink"/>
+                <w:noProof/>
+              </w:rPr>
+              <w:t>APPOINTMENT</w:t>
+            </w:r>
+            <w:r>
+              <w:rPr>
+                <w:noProof/>
+                <w:webHidden/>
+              </w:rPr>
+              <w:tab/>
+            </w:r>
+            <w:r>
+              <w:rPr>
+                <w:noProof/>
+                <w:webHidden/>
+              </w:rPr>
+              <w:fldChar w:fldCharType="begin"/>
+            </w:r>
+            <w:r>
+              <w:rPr>
+                <w:noProof/>
+                <w:webHidden/>
+              </w:rPr>
+              <w:instrText xml:space="preserve"> PAGEREF _Toc509823974 \h </w:instrText>
+            </w:r>
+            <w:r>
+              <w:rPr>
+                <w:noProof/>
+                <w:webHidden/>
+              </w:rPr>
+            </w:r>
+            <w:r>
+              <w:rPr>
+                <w:noProof/>
+                <w:webHidden/>
+              </w:rPr>
+              <w:fldChar w:fldCharType="separate"/>
+            </w:r>
+            <w:r>
+              <w:rPr>
+                <w:noProof/>
+                <w:webHidden/>
+              </w:rPr>
+              <w:t>18</w:t>
+            </w:r>
+            <w:r>
+              <w:rPr>
+                <w:noProof/>
+                <w:webHidden/>
+              </w:rPr>
+              <w:fldChar w:fldCharType="end"/>
+            </w:r>
+          </w:hyperlink>
+        </w:p>
+        <w:p>
+          <w:pPr>
+            <w:pStyle w:val="TOC3"/>
+            <w:tabs>
+              <w:tab w:val="right" w:leader="dot" w:pos="9350"/>
+            </w:tabs>
+            <w:rPr>
+              <w:noProof/>
+            </w:rPr>
+          </w:pPr>
+          <w:hyperlink w:anchor="_Toc509823975" w:history="1">
+            <w:r>
+              <w:rPr>
+                <w:rStyle w:val="Hyperlink"/>
+                <w:noProof/>
+              </w:rPr>
+              <w:t>QUICK ORDER</w:t>
+            </w:r>
+            <w:r>
+              <w:rPr>
+                <w:noProof/>
+                <w:webHidden/>
+              </w:rPr>
+              <w:tab/>
+            </w:r>
+            <w:r>
+              <w:rPr>
+                <w:noProof/>
+                <w:webHidden/>
+              </w:rPr>
+              <w:fldChar w:fldCharType="begin"/>
+            </w:r>
+            <w:r>
+              <w:rPr>
+                <w:noProof/>
+                <w:webHidden/>
+              </w:rPr>
+              <w:instrText xml:space="preserve"> PAGEREF _Toc509823975 \h </w:instrText>
+            </w:r>
+            <w:r>
+              <w:rPr>
+                <w:noProof/>
+                <w:webHidden/>
+              </w:rPr>
+            </w:r>
+            <w:r>
+              <w:rPr>
+                <w:noProof/>
+                <w:webHidden/>
+              </w:rPr>
+              <w:fldChar w:fldCharType="separate"/>
+            </w:r>
+            <w:r>
+              <w:rPr>
+                <w:noProof/>
+                <w:webHidden/>
+              </w:rPr>
+              <w:t>19</w:t>
+            </w:r>
+            <w:r>
+              <w:rPr>
+                <w:noProof/>
+                <w:webHidden/>
+              </w:rPr>
+              <w:fldChar w:fldCharType="end"/>
+            </w:r>
+          </w:hyperlink>
+        </w:p>
+        <w:p>
+          <w:pPr>
+            <w:pStyle w:val="TOC3"/>
+            <w:tabs>
+              <w:tab w:val="right" w:leader="dot" w:pos="9350"/>
+            </w:tabs>
+            <w:rPr>
+              <w:noProof/>
+            </w:rPr>
+          </w:pPr>
+          <w:hyperlink w:anchor="_Toc509823976" w:history="1">
+            <w:r>
+              <w:rPr>
+                <w:rStyle w:val="Hyperlink"/>
+                <w:noProof/>
+              </w:rPr>
+              <w:t>CARD/LABEL</w:t>
+            </w:r>
+            <w:r>
+              <w:rPr>
+                <w:noProof/>
+                <w:webHidden/>
+              </w:rPr>
+              <w:tab/>
+            </w:r>
+            <w:r>
+              <w:rPr>
+                <w:noProof/>
+                <w:webHidden/>
+              </w:rPr>
+              <w:fldChar w:fldCharType="begin"/>
+            </w:r>
+            <w:r>
+              <w:rPr>
+                <w:noProof/>
+                <w:webHidden/>
+              </w:rPr>
+              <w:instrText xml:space="preserve"> PAGEREF _Toc509823976 \h </w:instrText>
+            </w:r>
+            <w:r>
+              <w:rPr>
+                <w:noProof/>
+                <w:webHidden/>
+              </w:rPr>
+            </w:r>
+            <w:r>
+              <w:rPr>
+                <w:noProof/>
+                <w:webHidden/>
+              </w:rPr>
+              <w:fldChar w:fldCharType="separate"/>
+            </w:r>
+            <w:r>
+              <w:rPr>
+                <w:noProof/>
+                <w:webHidden/>
+              </w:rPr>
+              <w:t>20</w:t>
+            </w:r>
+            <w:r>
+              <w:rPr>
+                <w:noProof/>
+                <w:webHidden/>
+              </w:rPr>
+              <w:fldChar w:fldCharType="end"/>
+            </w:r>
+          </w:hyperlink>
+        </w:p>
+        <w:p>
+          <w:pPr>
+            <w:pStyle w:val="TOC3"/>
+            <w:tabs>
+              <w:tab w:val="right" w:leader="dot" w:pos="9350"/>
+            </w:tabs>
+            <w:rPr>
+              <w:noProof/>
+            </w:rPr>
+          </w:pPr>
+          <w:hyperlink w:anchor="_Toc509823977" w:history="1">
+            <w:r>
+              <w:rPr>
+                <w:rStyle w:val="Hyperlink"/>
+                <w:noProof/>
+              </w:rPr>
+              <w:t>Billing</w:t>
+            </w:r>
+            <w:r>
+              <w:rPr>
+                <w:noProof/>
+                <w:webHidden/>
+              </w:rPr>
+              <w:tab/>
+            </w:r>
+            <w:r>
+              <w:rPr>
+                <w:noProof/>
+                <w:webHidden/>
+              </w:rPr>
+              <w:fldChar w:fldCharType="begin"/>
+            </w:r>
+            <w:r>
+              <w:rPr>
+                <w:noProof/>
+                <w:webHidden/>
+              </w:rPr>
+              <w:instrText xml:space="preserve"> PAGEREF _Toc509823977 \h </w:instrText>
+            </w:r>
+            <w:r>
+              <w:rPr>
+                <w:noProof/>
+                <w:webHidden/>
+              </w:rPr>
+            </w:r>
+            <w:r>
+              <w:rPr>
+                <w:noProof/>
+                <w:webHidden/>
+              </w:rPr>
+              <w:fldChar w:fldCharType="separate"/>
+            </w:r>
+            <w:r>
+              <w:rPr>
+                <w:noProof/>
+                <w:webHidden/>
+              </w:rPr>
+              <w:t>20</w:t>
+            </w:r>
+            <w:r>
+              <w:rPr>
+                <w:noProof/>
+                <w:webHidden/>
+              </w:rPr>
+              <w:fldChar w:fldCharType="end"/>
+            </w:r>
+          </w:hyperlink>
+        </w:p>
+        <w:p>
+          <w:pPr>
+            <w:pStyle w:val="TOC3"/>
+            <w:tabs>
+              <w:tab w:val="right" w:leader="dot" w:pos="9350"/>
+            </w:tabs>
+            <w:rPr>
+              <w:noProof/>
+            </w:rPr>
+          </w:pPr>
+          <w:hyperlink w:anchor="_Toc509823978" w:history="1">
+            <w:r>
+              <w:rPr>
+                <w:rStyle w:val="Hyperlink"/>
+                <w:noProof/>
+              </w:rPr>
+              <w:t>REFUND</w:t>
+            </w:r>
+            <w:r>
+              <w:rPr>
+                <w:noProof/>
+                <w:webHidden/>
+              </w:rPr>
+              <w:tab/>
+            </w:r>
+            <w:r>
+              <w:rPr>
+                <w:noProof/>
+                <w:webHidden/>
+              </w:rPr>
+              <w:fldChar w:fldCharType="begin"/>
+            </w:r>
+            <w:r>
+              <w:rPr>
+                <w:noProof/>
+                <w:webHidden/>
+              </w:rPr>
+              <w:instrText xml:space="preserve"> PAGEREF _Toc509823978 \h </w:instrText>
+            </w:r>
+            <w:r>
+              <w:rPr>
+                <w:noProof/>
+                <w:webHidden/>
+              </w:rPr>
+            </w:r>
+            <w:r>
+              <w:rPr>
+                <w:noProof/>
+                <w:webHidden/>
+              </w:rPr>
+              <w:fldChar w:fldCharType="separate"/>
+            </w:r>
+            <w:r>
+              <w:rPr>
+                <w:noProof/>
+                <w:webHidden/>
+              </w:rPr>
+              <w:t>23</w:t>
+            </w:r>
+            <w:r>
+              <w:rPr>
+                <w:noProof/>
+                <w:webHidden/>
+              </w:rPr>
+              <w:fldChar w:fldCharType="end"/>
+            </w:r>
+          </w:hyperlink>
+        </w:p>
+        <w:p>
+          <w:pPr>
+            <w:pStyle w:val="TOC1"/>
+            <w:tabs>
+              <w:tab w:val="right" w:leader="dot" w:pos="9350"/>
+            </w:tabs>
+            <w:rPr>
+              <w:noProof/>
+            </w:rPr>
+          </w:pPr>
+          <w:hyperlink w:anchor="_Toc509823979" w:history="1">
+            <w:r>
+              <w:rPr>
+                <w:rStyle w:val="Hyperlink"/>
+                <w:noProof/>
+              </w:rPr>
+              <w:t>Search Patients</w:t>
+            </w:r>
+            <w:r>
+              <w:rPr>
+                <w:noProof/>
+                <w:webHidden/>
+              </w:rPr>
+              <w:tab/>
+            </w:r>
+            <w:r>
+              <w:rPr>
+                <w:noProof/>
+                <w:webHidden/>
+              </w:rPr>
+              <w:fldChar w:fldCharType="begin"/>
+            </w:r>
+            <w:r>
+              <w:rPr>
+                <w:noProof/>
+                <w:webHidden/>
+              </w:rPr>
+              <w:instrText xml:space="preserve"> PAGEREF _Toc509823979 \h </w:instrText>
+            </w:r>
+            <w:r>
+              <w:rPr>
+                <w:noProof/>
+                <w:webHidden/>
+              </w:rPr>
+            </w:r>
+            <w:r>
+              <w:rPr>
+                <w:noProof/>
+                <w:webHidden/>
+              </w:rPr>
+              <w:fldChar w:fldCharType="separate"/>
+            </w:r>
+            <w:r>
+              <w:rPr>
+                <w:noProof/>
+                <w:webHidden/>
+              </w:rPr>
+              <w:t>25</w:t>
+            </w:r>
+            <w:r>
+              <w:rPr>
+                <w:noProof/>
+                <w:webHidden/>
+              </w:rPr>
+              <w:fldChar w:fldCharType="end"/>
+            </w:r>
+          </w:hyperlink>
+        </w:p>
+        <w:p>
+          <w:pPr>
+            <w:pStyle w:val="TOC1"/>
+            <w:tabs>
+              <w:tab w:val="right" w:leader="dot" w:pos="9350"/>
+            </w:tabs>
+            <w:rPr>
+              <w:noProof/>
+            </w:rPr>
+          </w:pPr>
+          <w:hyperlink w:anchor="_Toc509823980" w:history="1">
+            <w:r>
+              <w:rPr>
+                <w:rStyle w:val="Hyperlink"/>
+                <w:rFonts w:eastAsia="Times New Roman"/>
+                <w:noProof/>
+              </w:rPr>
+              <w:t>Check In/Out</w:t>
+            </w:r>
+            <w:r>
+              <w:rPr>
+                <w:noProof/>
+                <w:webHidden/>
+              </w:rPr>
+              <w:tab/>
+            </w:r>
+            <w:r>
+              <w:rPr>
+                <w:noProof/>
+                <w:webHidden/>
+              </w:rPr>
+              <w:fldChar w:fldCharType="begin"/>
+            </w:r>
+            <w:r>
+              <w:rPr>
+                <w:noProof/>
+                <w:webHidden/>
+              </w:rPr>
+              <w:instrText xml:space="preserve"> PAGEREF _Toc509823980 \h </w:instrText>
+            </w:r>
+            <w:r>
+              <w:rPr>
+                <w:noProof/>
+                <w:webHidden/>
+              </w:rPr>
+            </w:r>
+            <w:r>
+              <w:rPr>
+                <w:noProof/>
+                <w:webHidden/>
+              </w:rPr>
+              <w:fldChar w:fldCharType="separate"/>
+            </w:r>
+            <w:r>
+              <w:rPr>
+                <w:noProof/>
+                <w:webHidden/>
+              </w:rPr>
+              <w:t>26</w:t>
+            </w:r>
+            <w:r>
+              <w:rPr>
+                <w:noProof/>
+                <w:webHidden/>
+              </w:rPr>
+              <w:fldChar w:fldCharType="end"/>
+            </w:r>
+          </w:hyperlink>
+        </w:p>
+        <w:p>
+          <w:pPr>
+            <w:pStyle w:val="TOC1"/>
+            <w:tabs>
+              <w:tab w:val="right" w:leader="dot" w:pos="9350"/>
+            </w:tabs>
+            <w:rPr>
+              <w:noProof/>
+            </w:rPr>
+          </w:pPr>
+          <w:hyperlink w:anchor="_Toc509823981" w:history="1">
+            <w:r>
+              <w:rPr>
+                <w:rStyle w:val="Hyperlink"/>
+                <w:noProof/>
+              </w:rPr>
+              <w:t>Accounts</w:t>
+            </w:r>
+            <w:r>
+              <w:rPr>
+                <w:noProof/>
+                <w:webHidden/>
+              </w:rPr>
+              <w:tab/>
+            </w:r>
+            <w:r>
+              <w:rPr>
+                <w:noProof/>
+                <w:webHidden/>
+              </w:rPr>
+              <w:fldChar w:fldCharType="begin"/>
+            </w:r>
+            <w:r>
+              <w:rPr>
+                <w:noProof/>
+                <w:webHidden/>
+              </w:rPr>
+              <w:instrText xml:space="preserve"> PAGEREF _Toc509823981 \h </w:instrText>
+            </w:r>
+            <w:r>
+              <w:rPr>
+                <w:noProof/>
+                <w:webHidden/>
+              </w:rPr>
+            </w:r>
+            <w:r>
+              <w:rPr>
+                <w:noProof/>
+                <w:webHidden/>
+              </w:rPr>
+              <w:fldChar w:fldCharType="separate"/>
+            </w:r>
+            <w:r>
+              <w:rPr>
+                <w:noProof/>
+                <w:webHidden/>
+              </w:rPr>
+              <w:t>28</w:t>
+            </w:r>
+            <w:r>
+              <w:rPr>
+                <w:noProof/>
+                <w:webHidden/>
+              </w:rPr>
+              <w:fldChar w:fldCharType="end"/>
+            </w:r>
+          </w:hyperlink>
+        </w:p>
+        <w:p>
+          <w:pPr>
+            <w:pStyle w:val="TOC3"/>
+            <w:tabs>
+              <w:tab w:val="right" w:leader="dot" w:pos="9350"/>
+            </w:tabs>
+            <w:rPr>
+              <w:noProof/>
+            </w:rPr>
+          </w:pPr>
+          <w:hyperlink w:anchor="_Toc509823982" w:history="1">
+            <w:r>
+              <w:rPr>
+                <w:rStyle w:val="Hyperlink"/>
+                <w:rFonts w:ascii="Helvetica" w:eastAsia="Times New Roman" w:hAnsi="Helvetica" w:cs="Helvetica"/>
+                <w:noProof/>
+              </w:rPr>
+              <w:t>Account Reports</w:t>
+            </w:r>
+            <w:r>
+              <w:rPr>
+                <w:noProof/>
+                <w:webHidden/>
+              </w:rPr>
+              <w:tab/>
+            </w:r>
+            <w:r>
+              <w:rPr>
+                <w:noProof/>
+                <w:webHidden/>
+              </w:rPr>
+              <w:fldChar w:fldCharType="begin"/>
+            </w:r>
+            <w:r>
+              <w:rPr>
+                <w:noProof/>
+                <w:webHidden/>
+              </w:rPr>
+              <w:instrText xml:space="preserve"> PAGEREF _Toc509823982 \h </w:instrText>
+            </w:r>
+            <w:r>
+              <w:rPr>
+                <w:noProof/>
+                <w:webHidden/>
+              </w:rPr>
+            </w:r>
+            <w:r>
+              <w:rPr>
+                <w:noProof/>
+                <w:webHidden/>
+              </w:rPr>
+              <w:fldChar w:fldCharType="separate"/>
+            </w:r>
+            <w:r>
+              <w:rPr>
+                <w:noProof/>
+                <w:webHidden/>
+              </w:rPr>
+              <w:t>28</w:t>
+            </w:r>
+            <w:r>
+              <w:rPr>
+                <w:noProof/>
+                <w:webHidden/>
+              </w:rPr>
+              <w:fldChar w:fldCharType="end"/>
+            </w:r>
+          </w:hyperlink>
+        </w:p>
+        <w:p>
+          <w:pPr>
+            <w:pStyle w:val="TOC1"/>
+            <w:tabs>
+              <w:tab w:val="right" w:leader="dot" w:pos="9350"/>
+            </w:tabs>
+            <w:rPr>
+              <w:noProof/>
+            </w:rPr>
+          </w:pPr>
+          <w:hyperlink w:anchor="_Toc509823983" w:history="1">
+            <w:r>
+              <w:rPr>
+                <w:rStyle w:val="Hyperlink"/>
+                <w:rFonts w:eastAsia="Times New Roman"/>
+                <w:noProof/>
+              </w:rPr>
+              <w:t>Managing ACL - Access Control List</w:t>
+            </w:r>
+            <w:r>
+              <w:rPr>
+                <w:noProof/>
+                <w:webHidden/>
+              </w:rPr>
+              <w:tab/>
+            </w:r>
+            <w:r>
+              <w:rPr>
+                <w:noProof/>
+                <w:webHidden/>
+              </w:rPr>
+              <w:fldChar w:fldCharType="begin"/>
+            </w:r>
+            <w:r>
+              <w:rPr>
+                <w:noProof/>
+                <w:webHidden/>
+              </w:rPr>
+              <w:instrText xml:space="preserve"> PAGEREF _Toc509823983 \h </w:instrText>
+            </w:r>
+            <w:r>
+              <w:rPr>
+                <w:noProof/>
+                <w:webHidden/>
+              </w:rPr>
+            </w:r>
+            <w:r>
+              <w:rPr>
+                <w:noProof/>
+                <w:webHidden/>
+              </w:rPr>
+              <w:fldChar w:fldCharType="separate"/>
+            </w:r>
+            <w:r>
+              <w:rPr>
+                <w:noProof/>
+                <w:webHidden/>
+              </w:rPr>
+              <w:t>34</w:t>
+            </w:r>
+            <w:r>
+              <w:rPr>
+                <w:noProof/>
+                <w:webHidden/>
+              </w:rPr>
+              <w:fldChar w:fldCharType="end"/>
+            </w:r>
+          </w:hyperlink>
+        </w:p>
+        <w:p>
+          <w:pPr>
+            <w:pStyle w:val="TOC3"/>
+            <w:tabs>
+              <w:tab w:val="right" w:leader="dot" w:pos="9350"/>
+            </w:tabs>
+            <w:rPr>
+              <w:noProof/>
+            </w:rPr>
+          </w:pPr>
+          <w:hyperlink w:anchor="_Toc509823984" w:history="1">
+            <w:r>
+              <w:rPr>
+                <w:rStyle w:val="Hyperlink"/>
+                <w:noProof/>
+              </w:rPr>
+              <w:t>Access Control Entries(ACE) details:</w:t>
+            </w:r>
+            <w:r>
+              <w:rPr>
+                <w:noProof/>
+                <w:webHidden/>
+              </w:rPr>
+              <w:tab/>
+            </w:r>
+            <w:r>
+              <w:rPr>
+                <w:noProof/>
+                <w:webHidden/>
+              </w:rPr>
+              <w:fldChar w:fldCharType="begin"/>
+            </w:r>
+            <w:r>
+              <w:rPr>
+                <w:noProof/>
+                <w:webHidden/>
+              </w:rPr>
+              <w:instrText xml:space="preserve"> PAGEREF _Toc509823984 \h </w:instrText>
+            </w:r>
+            <w:r>
+              <w:rPr>
+                <w:noProof/>
+                <w:webHidden/>
+              </w:rPr>
+            </w:r>
+            <w:r>
+              <w:rPr>
+                <w:noProof/>
+                <w:webHidden/>
+              </w:rPr>
+              <w:fldChar w:fldCharType="separate"/>
+            </w:r>
+            <w:r>
+              <w:rPr>
+                <w:noProof/>
+                <w:webHidden/>
+              </w:rPr>
+              <w:t>36</w:t>
+            </w:r>
+            <w:r>
+              <w:rPr>
+                <w:noProof/>
+                <w:webHidden/>
+              </w:rPr>
+              <w:fldChar w:fldCharType="end"/>
+            </w:r>
+          </w:hyperlink>
+        </w:p>
+        <w:p>
+          <w:pPr>
+            <w:pStyle w:val="TOC1"/>
+            <w:tabs>
+              <w:tab w:val="right" w:leader="dot" w:pos="9350"/>
+            </w:tabs>
+            <w:rPr>
+              <w:noProof/>
+            </w:rPr>
+          </w:pPr>
+          <w:hyperlink w:anchor="_Toc509823985" w:history="1">
+            <w:r>
+              <w:rPr>
+                <w:rStyle w:val="Hyperlink"/>
+                <w:rFonts w:eastAsia="Times New Roman"/>
+                <w:noProof/>
+              </w:rPr>
+              <w:t>Pharmacy Billing</w:t>
+            </w:r>
+            <w:r>
+              <w:rPr>
+                <w:noProof/>
+                <w:webHidden/>
+              </w:rPr>
+              <w:tab/>
+            </w:r>
+            <w:r>
+              <w:rPr>
+                <w:noProof/>
+                <w:webHidden/>
+              </w:rPr>
+              <w:fldChar w:fldCharType="begin"/>
+            </w:r>
+            <w:r>
+              <w:rPr>
+                <w:noProof/>
+                <w:webHidden/>
+              </w:rPr>
+              <w:instrText xml:space="preserve"> PAGEREF _Toc509823985 \h </w:instrText>
+            </w:r>
+            <w:r>
+              <w:rPr>
+                <w:noProof/>
+                <w:webHidden/>
+              </w:rPr>
+            </w:r>
+            <w:r>
+              <w:rPr>
+                <w:noProof/>
+                <w:webHidden/>
+              </w:rPr>
+              <w:fldChar w:fldCharType="separate"/>
+            </w:r>
+            <w:r>
+              <w:rPr>
+                <w:noProof/>
+                <w:webHidden/>
+              </w:rPr>
+              <w:t>39</w:t>
+            </w:r>
+            <w:r>
+              <w:rPr>
+                <w:noProof/>
+                <w:webHidden/>
+              </w:rPr>
+              <w:fldChar w:fldCharType="end"/>
+            </w:r>
+          </w:hyperlink>
+        </w:p>
+        <w:p>
+          <w:pPr>
+            <w:pStyle w:val="TOC1"/>
+            <w:tabs>
+              <w:tab w:val="right" w:leader="dot" w:pos="9350"/>
+            </w:tabs>
+            <w:rPr>
+              <w:noProof/>
+            </w:rPr>
+          </w:pPr>
+          <w:hyperlink w:anchor="_Toc509823986" w:history="1">
+            <w:r>
+              <w:rPr>
+                <w:rStyle w:val="Hyperlink"/>
+                <w:rFonts w:eastAsia="Times New Roman"/>
+                <w:noProof/>
+              </w:rPr>
+              <w:t>DMS Configuration</w:t>
+            </w:r>
+            <w:r>
+              <w:rPr>
+                <w:noProof/>
+                <w:webHidden/>
+              </w:rPr>
+              <w:tab/>
+            </w:r>
+            <w:r>
+              <w:rPr>
+                <w:noProof/>
+                <w:webHidden/>
+              </w:rPr>
+              <w:fldChar w:fldCharType="begin"/>
+            </w:r>
+            <w:r>
+              <w:rPr>
+                <w:noProof/>
+                <w:webHidden/>
+              </w:rPr>
+              <w:instrText xml:space="preserve"> PAGEREF _Toc509823986 \h </w:instrText>
+            </w:r>
+            <w:r>
+              <w:rPr>
+                <w:noProof/>
+                <w:webHidden/>
+              </w:rPr>
+            </w:r>
+            <w:r>
+              <w:rPr>
+                <w:noProof/>
+                <w:webHidden/>
+              </w:rPr>
+              <w:fldChar w:fldCharType="separate"/>
+            </w:r>
+            <w:r>
+              <w:rPr>
+                <w:noProof/>
+                <w:webHidden/>
+              </w:rPr>
+              <w:t>42</w:t>
+            </w:r>
+            <w:r>
+              <w:rPr>
+                <w:noProof/>
+                <w:webHidden/>
+              </w:rPr>
+              <w:fldChar w:fldCharType="end"/>
+            </w:r>
+          </w:hyperlink>
+        </w:p>
+        <w:p>
+          <w:r>
+            <w:rPr>
+              <w:b/>
+              <w:bCs/>
+              <w:noProof/>
+            </w:rPr>
+            <w:fldChar w:fldCharType="end"/>
+          </w:r>
+        </w:p>
+      </w:sdtContent>
+    </w:sdt>
+    <w:p>
+      <w:pPr>
+        <w:rPr>
+          <w:rFonts w:ascii="Helvetica" w:eastAsia="Times New Roman" w:hAnsi="Helvetica" w:cs="Helvetica"/>
+          <w:b/>
+          <w:bCs/>
+          <w:color w:val="333333"/>
+        </w:rPr>
+      </w:pPr>
+      <w:r>
+        <w:rPr>
+          <w:rFonts w:ascii="Helvetica" w:eastAsia="Times New Roman" w:hAnsi="Helvetica" w:cs="Helvetica"/>
+          <w:color w:val="333333"/>
+        </w:rPr>
         <w:br w:type="page"/>
       </w:r>
     </w:p>
@@ -209,10 +1625,12 @@
         <w:pStyle w:val="Heading1"/>
         <w:divId w:val="1517840200"/>
       </w:pPr>
+      <w:bookmarkStart w:id="2" w:name="_Toc509823968"/>
       <w:r>
         <w:lastRenderedPageBreak/>
         <w:t>Introduction</w:t>
       </w:r>
+      <w:bookmarkEnd w:id="2"/>
     </w:p>
     <w:p>
       <w:pPr>
@@ -228,14 +1646,7 @@
           <w:rFonts w:ascii="Helvetica" w:eastAsia="Times New Roman" w:hAnsi="Helvetica" w:cs="Helvetica"/>
           <w:color w:val="333333"/>
         </w:rPr>
-        <w:t>Open DMS and login using your username and password. This manual will be using an Admin account who has full</w:t>
-      </w:r>
-      <w:r>
-        <w:rPr>
-          <w:rFonts w:ascii="Helvetica" w:eastAsia="Times New Roman" w:hAnsi="Helvetica" w:cs="Helvetica"/>
-          <w:color w:val="333333"/>
-        </w:rPr>
-        <w:t xml:space="preserve"> access to the DMS facilities.</w:t>
+        <w:t>Open DMS and login using your username and password. This manual will be using an Admin account who has full access to the DMS facilities.</w:t>
       </w:r>
     </w:p>
     <w:p>
@@ -351,7 +1762,7 @@
                     </pic:cNvPicPr>
                   </pic:nvPicPr>
                   <pic:blipFill>
-                    <a:blip r:link="rId6">
+                    <a:blip r:link="rId9">
                       <a:extLst>
                         <a:ext uri="{28A0092B-C50C-407E-A947-70E740481C1C}">
                           <a14:useLocalDpi xmlns:a14="http://schemas.microsoft.com/office/drawing/2010/main" val="0"/>
@@ -425,16 +1836,7 @@
           <w:sz w:val="21"/>
           <w:szCs w:val="21"/>
         </w:rPr>
-        <w:t xml:space="preserve"> fo</w:t>
-      </w:r>
-      <w:r>
-        <w:rPr>
-          <w:rFonts w:ascii="Helvetica" w:eastAsia="Times New Roman" w:hAnsi="Helvetica" w:cs="Helvetica"/>
-          <w:color w:val="333333"/>
-          <w:sz w:val="21"/>
-          <w:szCs w:val="21"/>
-        </w:rPr>
-        <w:t>llowed by your IP address (</w:t>
+        <w:t xml:space="preserve"> followed by your IP address (</w:t>
       </w:r>
       <w:r>
         <w:rPr>
@@ -600,7 +2002,7 @@
                     </pic:cNvPicPr>
                   </pic:nvPicPr>
                   <pic:blipFill>
-                    <a:blip r:link="rId7">
+                    <a:blip r:link="rId10">
                       <a:extLst>
                         <a:ext uri="{28A0092B-C50C-407E-A947-70E740481C1C}">
                           <a14:useLocalDpi xmlns:a14="http://schemas.microsoft.com/office/drawing/2010/main" val="0"/>
@@ -650,16 +2052,7 @@
           <w:sz w:val="21"/>
           <w:szCs w:val="21"/>
         </w:rPr>
-        <w:t>With successful login you will be directed to the Home screen. Hom</w:t>
-      </w:r>
-      <w:r>
-        <w:rPr>
-          <w:rFonts w:ascii="Helvetica" w:hAnsi="Helvetica" w:cs="Helvetica"/>
-          <w:color w:val="333333"/>
-          <w:sz w:val="21"/>
-          <w:szCs w:val="21"/>
-        </w:rPr>
-        <w:t>e screen contents will be discussed below,</w:t>
+        <w:t>With successful login you will be directed to the Home screen. Home screen contents will be discussed below,</w:t>
       </w:r>
     </w:p>
     <w:p>
@@ -853,7 +2246,7 @@
                     </pic:cNvPicPr>
                   </pic:nvPicPr>
                   <pic:blipFill>
-                    <a:blip r:link="rId8">
+                    <a:blip r:link="rId11">
                       <a:extLst>
                         <a:ext uri="{28A0092B-C50C-407E-A947-70E740481C1C}">
                           <a14:useLocalDpi xmlns:a14="http://schemas.microsoft.com/office/drawing/2010/main" val="0"/>
@@ -986,7 +2379,7 @@
                     </pic:cNvPicPr>
                   </pic:nvPicPr>
                   <pic:blipFill>
-                    <a:blip r:link="rId9">
+                    <a:blip r:link="rId12">
                       <a:extLst>
                         <a:ext uri="{28A0092B-C50C-407E-A947-70E740481C1C}">
                           <a14:useLocalDpi xmlns:a14="http://schemas.microsoft.com/office/drawing/2010/main" val="0"/>
@@ -1125,7 +2518,7 @@
                     </pic:cNvPicPr>
                   </pic:nvPicPr>
                   <pic:blipFill>
-                    <a:blip r:link="rId10">
+                    <a:blip r:link="rId13">
                       <a:extLst>
                         <a:ext uri="{28A0092B-C50C-407E-A947-70E740481C1C}">
                           <a14:useLocalDpi xmlns:a14="http://schemas.microsoft.com/office/drawing/2010/main" val="0"/>
@@ -1187,7 +2580,7 @@
         </w:rPr>
         <w:t xml:space="preserve"> will navigate to the </w:t>
       </w:r>
-      <w:hyperlink r:id="rId11" w:history="1">
+      <w:hyperlink r:id="rId14" w:history="1">
         <w:r>
           <w:rPr>
             <w:rStyle w:val="Hyperlink"/>
@@ -1287,17 +2680,7 @@
           <w:sz w:val="21"/>
           <w:szCs w:val="21"/>
         </w:rPr>
-        <w:t>Se</w:t>
-      </w:r>
-      <w:r>
-        <w:rPr>
-          <w:rStyle w:val="Strong"/>
-          <w:rFonts w:ascii="Helvetica" w:eastAsia="Times New Roman" w:hAnsi="Helvetica" w:cs="Helvetica"/>
-          <w:color w:val="333333"/>
-          <w:sz w:val="21"/>
-          <w:szCs w:val="21"/>
-        </w:rPr>
-        <w:t>arch Patient</w:t>
+        <w:t>Search Patient</w:t>
       </w:r>
       <w:r>
         <w:rPr>
@@ -1441,7 +2824,7 @@
                     </pic:cNvPicPr>
                   </pic:nvPicPr>
                   <pic:blipFill>
-                    <a:blip r:link="rId12">
+                    <a:blip r:link="rId15">
                       <a:extLst>
                         <a:ext uri="{28A0092B-C50C-407E-A947-70E740481C1C}">
                           <a14:useLocalDpi xmlns:a14="http://schemas.microsoft.com/office/drawing/2010/main" val="0"/>
@@ -1532,7 +2915,7 @@
                     </pic:cNvPicPr>
                   </pic:nvPicPr>
                   <pic:blipFill>
-                    <a:blip r:link="rId13">
+                    <a:blip r:link="rId16">
                       <a:extLst>
                         <a:ext uri="{28A0092B-C50C-407E-A947-70E740481C1C}">
                           <a14:useLocalDpi xmlns:a14="http://schemas.microsoft.com/office/drawing/2010/main" val="0"/>
@@ -1593,6 +2976,7 @@
           <w:szCs w:val="27"/>
         </w:rPr>
       </w:pPr>
+      <w:bookmarkStart w:id="3" w:name="_Toc509823969"/>
       <w:r>
         <w:rPr>
           <w:rFonts w:eastAsia="Times New Roman"/>
@@ -1600,6 +2984,7 @@
         <w:lastRenderedPageBreak/>
         <w:t>Create a New Patient</w:t>
       </w:r>
+      <w:bookmarkEnd w:id="3"/>
     </w:p>
     <w:p>
       <w:pPr>
@@ -1708,16 +3093,7 @@
           <w:sz w:val="21"/>
           <w:szCs w:val="21"/>
         </w:rPr>
-        <w:t xml:space="preserve"> </w:t>
-      </w:r>
-      <w:r>
-        <w:rPr>
-          <w:rFonts w:ascii="Helvetica" w:eastAsia="Times New Roman" w:hAnsi="Helvetica" w:cs="Helvetica"/>
-          <w:color w:val="333333"/>
-          <w:sz w:val="21"/>
-          <w:szCs w:val="21"/>
-        </w:rPr>
-        <w:t>tab on the left side of your screen to register a new patient.</w:t>
+        <w:t xml:space="preserve"> tab on the left side of your screen to register a new patient.</w:t>
       </w:r>
     </w:p>
     <w:p>
@@ -1757,7 +3133,7 @@
                     </pic:cNvPicPr>
                   </pic:nvPicPr>
                   <pic:blipFill>
-                    <a:blip r:link="rId14">
+                    <a:blip r:link="rId17">
                       <a:extLst>
                         <a:ext uri="{28A0092B-C50C-407E-A947-70E740481C1C}">
                           <a14:useLocalDpi xmlns:a14="http://schemas.microsoft.com/office/drawing/2010/main" val="0"/>
@@ -1935,17 +3311,7 @@
           <w:sz w:val="21"/>
           <w:szCs w:val="21"/>
         </w:rPr>
-        <w:t xml:space="preserve"> to auto calculate the ri</w:t>
-      </w:r>
-      <w:r>
-        <w:rPr>
-          <w:rStyle w:val="Emphasis"/>
-          <w:rFonts w:ascii="Helvetica" w:hAnsi="Helvetica" w:cs="Helvetica"/>
-          <w:color w:val="777777"/>
-          <w:sz w:val="21"/>
-          <w:szCs w:val="21"/>
-        </w:rPr>
-        <w:t>ght date of birth of the patient. Nepali date of birth can also be easily converted to English date of birth from here.</w:t>
+        <w:t xml:space="preserve"> to auto calculate the right date of birth of the patient. Nepali date of birth can also be easily converted to English date of birth from here.</w:t>
       </w:r>
       <w:r>
         <w:rPr>
@@ -1995,7 +3361,7 @@
                     </pic:cNvPicPr>
                   </pic:nvPicPr>
                   <pic:blipFill>
-                    <a:blip r:link="rId15">
+                    <a:blip r:link="rId18">
                       <a:extLst>
                         <a:ext uri="{28A0092B-C50C-407E-A947-70E740481C1C}">
                           <a14:useLocalDpi xmlns:a14="http://schemas.microsoft.com/office/drawing/2010/main" val="0"/>
@@ -2091,7 +3457,7 @@
                     </pic:cNvPicPr>
                   </pic:nvPicPr>
                   <pic:blipFill>
-                    <a:blip r:link="rId16">
+                    <a:blip r:link="rId19">
                       <a:extLst>
                         <a:ext uri="{28A0092B-C50C-407E-A947-70E740481C1C}">
                           <a14:useLocalDpi xmlns:a14="http://schemas.microsoft.com/office/drawing/2010/main" val="0"/>
@@ -2165,16 +3531,7 @@
           <w:sz w:val="21"/>
           <w:szCs w:val="21"/>
         </w:rPr>
-        <w:t xml:space="preserve"> as</w:t>
-      </w:r>
-      <w:r>
-        <w:rPr>
-          <w:rFonts w:ascii="Helvetica" w:eastAsia="Times New Roman" w:hAnsi="Helvetica" w:cs="Helvetica"/>
-          <w:color w:val="333333"/>
-          <w:sz w:val="21"/>
-          <w:szCs w:val="21"/>
-        </w:rPr>
-        <w:t xml:space="preserve"> in the image below.</w:t>
+        <w:t xml:space="preserve"> as in the image below.</w:t>
       </w:r>
     </w:p>
     <w:p>
@@ -2214,7 +3571,7 @@
                     </pic:cNvPicPr>
                   </pic:nvPicPr>
                   <pic:blipFill>
-                    <a:blip r:link="rId17">
+                    <a:blip r:link="rId20">
                       <a:extLst>
                         <a:ext uri="{28A0092B-C50C-407E-A947-70E740481C1C}">
                           <a14:useLocalDpi xmlns:a14="http://schemas.microsoft.com/office/drawing/2010/main" val="0"/>
@@ -2264,18 +3621,9 @@
           <w:sz w:val="21"/>
           <w:szCs w:val="21"/>
         </w:rPr>
-        <w:t xml:space="preserve">To find out more about Demographics, Appointment, Quick Order, Card/Label, Billing, </w:t>
-      </w:r>
-      <w:r>
-        <w:rPr>
-          <w:rFonts w:ascii="Helvetica" w:hAnsi="Helvetica" w:cs="Helvetica"/>
-          <w:color w:val="333333"/>
-          <w:sz w:val="21"/>
-          <w:szCs w:val="21"/>
-        </w:rPr>
-        <w:t xml:space="preserve">Invoice and Refund follow this link, </w:t>
-      </w:r>
-      <w:hyperlink r:id="rId18" w:history="1">
+        <w:t xml:space="preserve">To find out more about Demographics, Appointment, Quick Order, Card/Label, Billing, Invoice and Refund follow this link, </w:t>
+      </w:r>
+      <w:hyperlink r:id="rId21" w:history="1">
         <w:r>
           <w:rPr>
             <w:rStyle w:val="Hyperlink"/>
@@ -2297,6 +3645,7 @@
           <w:szCs w:val="27"/>
         </w:rPr>
       </w:pPr>
+      <w:bookmarkStart w:id="4" w:name="_Toc509823970"/>
       <w:r>
         <w:rPr>
           <w:rFonts w:eastAsia="Times New Roman"/>
@@ -2304,6 +3653,7 @@
         <w:lastRenderedPageBreak/>
         <w:t>Creating a New Appointment</w:t>
       </w:r>
+      <w:bookmarkEnd w:id="4"/>
     </w:p>
     <w:p>
       <w:pPr>
@@ -2373,16 +3723,7 @@
           <w:sz w:val="21"/>
           <w:szCs w:val="21"/>
         </w:rPr>
-        <w:t>Here, existing patient can be search</w:t>
-      </w:r>
-      <w:r>
-        <w:rPr>
-          <w:rFonts w:ascii="Helvetica" w:eastAsia="Times New Roman" w:hAnsi="Helvetica" w:cs="Helvetica"/>
-          <w:color w:val="333333"/>
-          <w:sz w:val="21"/>
-          <w:szCs w:val="21"/>
-        </w:rPr>
-        <w:t xml:space="preserve">ed from </w:t>
+        <w:t xml:space="preserve">Here, existing patient can be searched from </w:t>
       </w:r>
       <w:r>
         <w:rPr>
@@ -2509,7 +3850,7 @@
                     </pic:cNvPicPr>
                   </pic:nvPicPr>
                   <pic:blipFill>
-                    <a:blip r:link="rId19">
+                    <a:blip r:link="rId22">
                       <a:extLst>
                         <a:ext uri="{28A0092B-C50C-407E-A947-70E740481C1C}">
                           <a14:useLocalDpi xmlns:a14="http://schemas.microsoft.com/office/drawing/2010/main" val="0"/>
@@ -2579,7 +3920,7 @@
                     </pic:cNvPicPr>
                   </pic:nvPicPr>
                   <pic:blipFill>
-                    <a:blip r:link="rId20">
+                    <a:blip r:link="rId23">
                       <a:extLst>
                         <a:ext uri="{28A0092B-C50C-407E-A947-70E740481C1C}">
                           <a14:useLocalDpi xmlns:a14="http://schemas.microsoft.com/office/drawing/2010/main" val="0"/>
@@ -2716,17 +4057,7 @@
           <w:sz w:val="21"/>
           <w:szCs w:val="21"/>
         </w:rPr>
-        <w:t>Appoi</w:t>
-      </w:r>
-      <w:r>
-        <w:rPr>
-          <w:rStyle w:val="Strong"/>
-          <w:rFonts w:ascii="Helvetica" w:eastAsia="Times New Roman" w:hAnsi="Helvetica" w:cs="Helvetica"/>
-          <w:color w:val="333333"/>
-          <w:sz w:val="21"/>
-          <w:szCs w:val="21"/>
-        </w:rPr>
-        <w:t>ntment Details</w:t>
+        <w:t>Appointment Details</w:t>
       </w:r>
       <w:r>
         <w:rPr>
@@ -2845,16 +4176,7 @@
           <w:sz w:val="21"/>
           <w:szCs w:val="21"/>
         </w:rPr>
-        <w:t xml:space="preserve"> </w:t>
-      </w:r>
-      <w:r>
-        <w:rPr>
-          <w:rFonts w:ascii="Helvetica" w:eastAsia="Times New Roman" w:hAnsi="Helvetica" w:cs="Helvetica"/>
-          <w:color w:val="333333"/>
-          <w:sz w:val="21"/>
-          <w:szCs w:val="21"/>
-        </w:rPr>
-        <w:t>or more. This is the current category status of that patient for that hospital.</w:t>
+        <w:t xml:space="preserve"> or more. This is the current category status of that patient for that hospital.</w:t>
       </w:r>
     </w:p>
     <w:p>
@@ -3205,7 +4527,7 @@
                     </pic:cNvPicPr>
                   </pic:nvPicPr>
                   <pic:blipFill>
-                    <a:blip r:link="rId21">
+                    <a:blip r:link="rId24">
                       <a:extLst>
                         <a:ext uri="{28A0092B-C50C-407E-A947-70E740481C1C}">
                           <a14:useLocalDpi xmlns:a14="http://schemas.microsoft.com/office/drawing/2010/main" val="0"/>
@@ -3285,16 +4607,7 @@
           <w:sz w:val="21"/>
           <w:szCs w:val="21"/>
         </w:rPr>
-        <w:t xml:space="preserve"> </w:t>
-      </w:r>
-      <w:r>
-        <w:rPr>
-          <w:rFonts w:ascii="Helvetica" w:hAnsi="Helvetica" w:cs="Helvetica"/>
-          <w:color w:val="333333"/>
-          <w:sz w:val="21"/>
-          <w:szCs w:val="21"/>
-        </w:rPr>
-        <w:t xml:space="preserve">selected as shown in the image below. </w:t>
+        <w:t xml:space="preserve"> selected as shown in the image below. </w:t>
       </w:r>
     </w:p>
     <w:p>
@@ -3334,7 +4647,7 @@
                     </pic:cNvPicPr>
                   </pic:nvPicPr>
                   <pic:blipFill>
-                    <a:blip r:link="rId22">
+                    <a:blip r:link="rId25">
                       <a:extLst>
                         <a:ext uri="{28A0092B-C50C-407E-A947-70E740481C1C}">
                           <a14:useLocalDpi xmlns:a14="http://schemas.microsoft.com/office/drawing/2010/main" val="0"/>
@@ -3431,7 +4744,7 @@
         </w:rPr>
         <w:t xml:space="preserve"> tab on </w:t>
       </w:r>
-      <w:hyperlink r:id="rId23" w:history="1">
+      <w:hyperlink r:id="rId26" w:history="1">
         <w:r>
           <w:rPr>
             <w:rStyle w:val="Strong"/>
@@ -3499,7 +4812,7 @@
                     </pic:cNvPicPr>
                   </pic:nvPicPr>
                   <pic:blipFill>
-                    <a:blip r:link="rId24">
+                    <a:blip r:link="rId27">
                       <a:extLst>
                         <a:ext uri="{28A0092B-C50C-407E-A947-70E740481C1C}">
                           <a14:useLocalDpi xmlns:a14="http://schemas.microsoft.com/office/drawing/2010/main" val="0"/>
@@ -3671,7 +4984,7 @@
                     </pic:cNvPicPr>
                   </pic:nvPicPr>
                   <pic:blipFill>
-                    <a:blip r:link="rId25">
+                    <a:blip r:link="rId28">
                       <a:extLst>
                         <a:ext uri="{28A0092B-C50C-407E-A947-70E740481C1C}">
                           <a14:useLocalDpi xmlns:a14="http://schemas.microsoft.com/office/drawing/2010/main" val="0"/>
@@ -3732,6 +5045,7 @@
           <w:szCs w:val="27"/>
         </w:rPr>
       </w:pPr>
+      <w:bookmarkStart w:id="5" w:name="_Toc509823971"/>
       <w:r>
         <w:rPr>
           <w:rFonts w:eastAsia="Times New Roman"/>
@@ -3739,6 +5053,7 @@
         <w:lastRenderedPageBreak/>
         <w:t>Create Procedure Order</w:t>
       </w:r>
+      <w:bookmarkEnd w:id="5"/>
     </w:p>
     <w:p>
       <w:pPr>
@@ -3803,16 +5118,7 @@
           <w:sz w:val="21"/>
           <w:szCs w:val="21"/>
         </w:rPr>
-        <w:t xml:space="preserve"> from the side </w:t>
-      </w:r>
-      <w:r>
-        <w:rPr>
-          <w:rFonts w:ascii="Helvetica" w:eastAsia="Times New Roman" w:hAnsi="Helvetica" w:cs="Helvetica"/>
-          <w:color w:val="333333"/>
-          <w:sz w:val="21"/>
-          <w:szCs w:val="21"/>
-        </w:rPr>
-        <w:t>bar on the left side of the screen.</w:t>
+        <w:t xml:space="preserve"> from the side bar on the left side of the screen.</w:t>
       </w:r>
     </w:p>
     <w:p>
@@ -3883,16 +5189,7 @@
           <w:sz w:val="21"/>
           <w:szCs w:val="21"/>
         </w:rPr>
-        <w:t xml:space="preserve"> </w:t>
-      </w:r>
-      <w:r>
-        <w:rPr>
-          <w:rFonts w:ascii="Helvetica" w:eastAsia="Times New Roman" w:hAnsi="Helvetica" w:cs="Helvetica"/>
-          <w:color w:val="333333"/>
-          <w:sz w:val="21"/>
-          <w:szCs w:val="21"/>
-        </w:rPr>
-        <w:t>form. Patient details editing can also be done here if needed.</w:t>
+        <w:t xml:space="preserve"> form. Patient details editing can also be done here if needed.</w:t>
       </w:r>
     </w:p>
     <w:p>
@@ -3932,7 +5229,7 @@
                     </pic:cNvPicPr>
                   </pic:nvPicPr>
                   <pic:blipFill>
-                    <a:blip r:link="rId26">
+                    <a:blip r:link="rId29">
                       <a:extLst>
                         <a:ext uri="{28A0092B-C50C-407E-A947-70E740481C1C}">
                           <a14:useLocalDpi xmlns:a14="http://schemas.microsoft.com/office/drawing/2010/main" val="0"/>
@@ -4042,16 +5339,7 @@
           <w:sz w:val="21"/>
           <w:szCs w:val="21"/>
         </w:rPr>
-        <w:t xml:space="preserve"> This is the name of the Provider. Just type in few initials of the Provider you are searching, and a box will appear with suggestions</w:t>
-      </w:r>
-      <w:r>
-        <w:rPr>
-          <w:rFonts w:ascii="Helvetica" w:eastAsia="Times New Roman" w:hAnsi="Helvetica" w:cs="Helvetica"/>
-          <w:color w:val="333333"/>
-          <w:sz w:val="21"/>
-          <w:szCs w:val="21"/>
-        </w:rPr>
-        <w:t>. If the provider, you are looking for is not in the list then type in the name of the provider to create a new provider.</w:t>
+        <w:t xml:space="preserve"> This is the name of the Provider. Just type in few initials of the Provider you are searching, and a box will appear with suggestions. If the provider, you are looking for is not in the list then type in the name of the provider to create a new provider.</w:t>
       </w:r>
     </w:p>
     <w:p>
@@ -4159,16 +5447,7 @@
           <w:sz w:val="21"/>
           <w:szCs w:val="21"/>
         </w:rPr>
-        <w:t xml:space="preserve"> Status of the test conducted. E</w:t>
-      </w:r>
-      <w:r>
-        <w:rPr>
-          <w:rFonts w:ascii="Helvetica" w:eastAsia="Times New Roman" w:hAnsi="Helvetica" w:cs="Helvetica"/>
-          <w:color w:val="333333"/>
-          <w:sz w:val="21"/>
-          <w:szCs w:val="21"/>
-        </w:rPr>
-        <w:t>ither pending, routed (in process), completed or canceled.</w:t>
+        <w:t xml:space="preserve"> Status of the test conducted. Either pending, routed (in process), completed or canceled.</w:t>
       </w:r>
     </w:p>
     <w:p>
@@ -4276,16 +5555,7 @@
           <w:sz w:val="21"/>
           <w:szCs w:val="21"/>
         </w:rPr>
-        <w:t xml:space="preserve"> Procedure type contains different types of test that a patient can perform. As shown in the image </w:t>
-      </w:r>
-      <w:r>
-        <w:rPr>
-          <w:rFonts w:ascii="Helvetica" w:eastAsia="Times New Roman" w:hAnsi="Helvetica" w:cs="Helvetica"/>
-          <w:color w:val="333333"/>
-          <w:sz w:val="21"/>
-          <w:szCs w:val="21"/>
-        </w:rPr>
-        <w:t xml:space="preserve">below, different test can be selected from the list. </w:t>
+        <w:t xml:space="preserve"> Procedure type contains different types of test that a patient can perform. As shown in the image below, different test can be selected from the list. </w:t>
       </w:r>
     </w:p>
     <w:p>
@@ -4376,7 +5646,7 @@
                     </pic:cNvPicPr>
                   </pic:nvPicPr>
                   <pic:blipFill>
-                    <a:blip r:link="rId27">
+                    <a:blip r:link="rId30">
                       <a:extLst>
                         <a:ext uri="{28A0092B-C50C-407E-A947-70E740481C1C}">
                           <a14:useLocalDpi xmlns:a14="http://schemas.microsoft.com/office/drawing/2010/main" val="0"/>
@@ -4445,16 +5715,7 @@
           <w:sz w:val="21"/>
           <w:szCs w:val="21"/>
         </w:rPr>
-        <w:t xml:space="preserve"> example will be shown</w:t>
-      </w:r>
-      <w:r>
-        <w:rPr>
-          <w:rFonts w:ascii="Helvetica" w:hAnsi="Helvetica" w:cs="Helvetica"/>
-          <w:color w:val="333333"/>
-          <w:sz w:val="21"/>
-          <w:szCs w:val="21"/>
-        </w:rPr>
-        <w:t xml:space="preserve"> here.</w:t>
+        <w:t xml:space="preserve"> example will be shown here.</w:t>
       </w:r>
     </w:p>
     <w:p>
@@ -4553,7 +5814,7 @@
                     </pic:cNvPicPr>
                   </pic:nvPicPr>
                   <pic:blipFill>
-                    <a:blip r:link="rId28">
+                    <a:blip r:link="rId31">
                       <a:extLst>
                         <a:ext uri="{28A0092B-C50C-407E-A947-70E740481C1C}">
                           <a14:useLocalDpi xmlns:a14="http://schemas.microsoft.com/office/drawing/2010/main" val="0"/>
@@ -4723,7 +5984,7 @@
                     </pic:cNvPicPr>
                   </pic:nvPicPr>
                   <pic:blipFill>
-                    <a:blip r:link="rId29">
+                    <a:blip r:link="rId32">
                       <a:extLst>
                         <a:ext uri="{28A0092B-C50C-407E-A947-70E740481C1C}">
                           <a14:useLocalDpi xmlns:a14="http://schemas.microsoft.com/office/drawing/2010/main" val="0"/>
@@ -4773,16 +6034,7 @@
           <w:sz w:val="21"/>
           <w:szCs w:val="21"/>
         </w:rPr>
-        <w:t>Dropdown at the right end of this section, shows different tests associated with the test code that has been selected. This example of Blood Sugar has just one selectio</w:t>
-      </w:r>
-      <w:r>
-        <w:rPr>
-          <w:rFonts w:ascii="Helvetica" w:hAnsi="Helvetica" w:cs="Helvetica"/>
-          <w:color w:val="333333"/>
-          <w:sz w:val="21"/>
-          <w:szCs w:val="21"/>
-        </w:rPr>
-        <w:t>n.</w:t>
+        <w:t>Dropdown at the right end of this section, shows different tests associated with the test code that has been selected. This example of Blood Sugar has just one selection.</w:t>
       </w:r>
     </w:p>
     <w:p>
@@ -4822,7 +6074,7 @@
                     </pic:cNvPicPr>
                   </pic:nvPicPr>
                   <pic:blipFill>
-                    <a:blip r:link="rId30">
+                    <a:blip r:link="rId33">
                       <a:extLst>
                         <a:ext uri="{28A0092B-C50C-407E-A947-70E740481C1C}">
                           <a14:useLocalDpi xmlns:a14="http://schemas.microsoft.com/office/drawing/2010/main" val="0"/>
@@ -4910,16 +6162,7 @@
           <w:sz w:val="21"/>
           <w:szCs w:val="21"/>
         </w:rPr>
-        <w:t xml:space="preserve"> same window for Code Search appears. Now click o</w:t>
-      </w:r>
-      <w:r>
-        <w:rPr>
-          <w:rFonts w:ascii="Helvetica" w:hAnsi="Helvetica" w:cs="Helvetica"/>
-          <w:color w:val="333333"/>
-          <w:sz w:val="21"/>
-          <w:szCs w:val="21"/>
-        </w:rPr>
-        <w:t xml:space="preserve">n </w:t>
+        <w:t xml:space="preserve"> same window for Code Search appears. Now click on </w:t>
       </w:r>
       <w:r>
         <w:rPr>
@@ -4979,7 +6222,7 @@
                     </pic:cNvPicPr>
                   </pic:nvPicPr>
                   <pic:blipFill>
-                    <a:blip r:link="rId31">
+                    <a:blip r:link="rId34">
                       <a:extLst>
                         <a:ext uri="{28A0092B-C50C-407E-A947-70E740481C1C}">
                           <a14:useLocalDpi xmlns:a14="http://schemas.microsoft.com/office/drawing/2010/main" val="0"/>
@@ -5050,7 +6293,7 @@
         </w:rPr>
         <w:t xml:space="preserve"> tab on </w:t>
       </w:r>
-      <w:hyperlink r:id="rId32" w:history="1">
+      <w:hyperlink r:id="rId35" w:history="1">
         <w:r>
           <w:rPr>
             <w:rStyle w:val="Strong"/>
@@ -5092,6 +6335,7 @@
           <w:szCs w:val="27"/>
         </w:rPr>
       </w:pPr>
+      <w:bookmarkStart w:id="6" w:name="_Toc509823972"/>
       <w:r>
         <w:rPr>
           <w:rFonts w:eastAsia="Times New Roman"/>
@@ -5099,6 +6343,7 @@
         <w:lastRenderedPageBreak/>
         <w:t>Patient Page</w:t>
       </w:r>
+      <w:bookmarkEnd w:id="6"/>
     </w:p>
     <w:p>
       <w:pPr>
@@ -5201,6 +6446,7 @@
           <w:bCs/>
         </w:rPr>
       </w:pPr>
+      <w:bookmarkStart w:id="7" w:name="_Toc509823973"/>
       <w:r>
         <w:rPr>
           <w:rStyle w:val="Strong"/>
@@ -5209,6 +6455,7 @@
         </w:rPr>
         <w:t>DEMOGRAPHICS</w:t>
       </w:r>
+      <w:bookmarkEnd w:id="7"/>
     </w:p>
     <w:p>
       <w:pPr>
@@ -5228,16 +6475,7 @@
           <w:sz w:val="21"/>
           <w:szCs w:val="21"/>
         </w:rPr>
-        <w:t xml:space="preserve"> This page displays details of the patient. Scroll down and cl</w:t>
-      </w:r>
-      <w:r>
-        <w:rPr>
-          <w:rFonts w:ascii="Helvetica" w:hAnsi="Helvetica" w:cs="Helvetica"/>
-          <w:color w:val="333333"/>
-          <w:sz w:val="21"/>
-          <w:szCs w:val="21"/>
-        </w:rPr>
-        <w:t xml:space="preserve">ick </w:t>
+        <w:t xml:space="preserve"> This page displays details of the patient. Scroll down and click </w:t>
       </w:r>
       <w:r>
         <w:rPr>
@@ -5277,16 +6515,7 @@
           <w:sz w:val="21"/>
           <w:szCs w:val="21"/>
         </w:rPr>
-        <w:t>Click on Active Patient to show and hide the tab. The Active patient tab below shows all the patient who has been asked to wait by the front office. Click on the view patient to navigate back to the Patient Page (t</w:t>
-      </w:r>
-      <w:r>
-        <w:rPr>
-          <w:rFonts w:ascii="Helvetica" w:hAnsi="Helvetica" w:cs="Helvetica"/>
-          <w:color w:val="333333"/>
-          <w:sz w:val="21"/>
-          <w:szCs w:val="21"/>
-        </w:rPr>
-        <w:t>he screen is shown below), click remove patient to remove from the active list and click clear list to clear all patient from the active list.</w:t>
+        <w:t>Click on Active Patient to show and hide the tab. The Active patient tab below shows all the patient who has been asked to wait by the front office. Click on the view patient to navigate back to the Patient Page (the screen is shown below), click remove patient to remove from the active list and click clear list to clear all patient from the active list.</w:t>
       </w:r>
     </w:p>
     <w:p>
@@ -5366,7 +6595,7 @@
                     </pic:cNvPicPr>
                   </pic:nvPicPr>
                   <pic:blipFill>
-                    <a:blip r:link="rId33">
+                    <a:blip r:link="rId36">
                       <a:extLst>
                         <a:ext uri="{28A0092B-C50C-407E-A947-70E740481C1C}">
                           <a14:useLocalDpi xmlns:a14="http://schemas.microsoft.com/office/drawing/2010/main" val="0"/>
@@ -5408,6 +6637,7 @@
           <w:bCs/>
         </w:rPr>
       </w:pPr>
+      <w:bookmarkStart w:id="8" w:name="_Toc509823974"/>
       <w:r>
         <w:rPr>
           <w:rStyle w:val="Strong"/>
@@ -5416,6 +6646,7 @@
         </w:rPr>
         <w:t>APPOINTMENT</w:t>
       </w:r>
+      <w:bookmarkEnd w:id="8"/>
     </w:p>
     <w:p>
       <w:pPr>
@@ -5458,7 +6689,7 @@
         </w:rPr>
         <w:t xml:space="preserve">If you want to create a new appointment then go to, </w:t>
       </w:r>
-      <w:hyperlink r:id="rId34" w:history="1">
+      <w:hyperlink r:id="rId37" w:history="1">
         <w:r>
           <w:rPr>
             <w:rStyle w:val="Hyperlink"/>
@@ -5508,16 +6739,7 @@
           <w:sz w:val="21"/>
           <w:szCs w:val="21"/>
         </w:rPr>
-        <w:t xml:space="preserve"> </w:t>
-      </w:r>
-      <w:r>
-        <w:rPr>
-          <w:rFonts w:ascii="Helvetica" w:hAnsi="Helvetica" w:cs="Helvetica"/>
-          <w:color w:val="777777"/>
-          <w:sz w:val="21"/>
-          <w:szCs w:val="21"/>
-        </w:rPr>
-        <w:t xml:space="preserve">Appointment cannot be delete if the payment has been done. So, </w:t>
+        <w:t xml:space="preserve"> Appointment cannot be delete if the payment has been done. So, </w:t>
       </w:r>
       <w:proofErr w:type="gramStart"/>
       <w:r>
@@ -5588,7 +6810,7 @@
                     </pic:cNvPicPr>
                   </pic:nvPicPr>
                   <pic:blipFill>
-                    <a:blip r:link="rId35">
+                    <a:blip r:link="rId38">
                       <a:extLst>
                         <a:ext uri="{28A0092B-C50C-407E-A947-70E740481C1C}">
                           <a14:useLocalDpi xmlns:a14="http://schemas.microsoft.com/office/drawing/2010/main" val="0"/>
@@ -5678,7 +6900,7 @@
                     </pic:cNvPicPr>
                   </pic:nvPicPr>
                   <pic:blipFill>
-                    <a:blip r:link="rId36">
+                    <a:blip r:link="rId39">
                       <a:extLst>
                         <a:ext uri="{28A0092B-C50C-407E-A947-70E740481C1C}">
                           <a14:useLocalDpi xmlns:a14="http://schemas.microsoft.com/office/drawing/2010/main" val="0"/>
@@ -5720,6 +6942,7 @@
           <w:bCs/>
         </w:rPr>
       </w:pPr>
+      <w:bookmarkStart w:id="9" w:name="_Toc509823975"/>
       <w:r>
         <w:rPr>
           <w:rStyle w:val="Strong"/>
@@ -5728,6 +6951,7 @@
         </w:rPr>
         <w:t>QUICK ORDER</w:t>
       </w:r>
+      <w:bookmarkEnd w:id="9"/>
     </w:p>
     <w:p>
       <w:pPr>
@@ -5749,7 +6973,7 @@
         </w:rPr>
         <w:t xml:space="preserve">Displays procedure order of the patient (if any found). To make a new procedure order go to </w:t>
       </w:r>
-      <w:hyperlink r:id="rId37" w:history="1">
+      <w:hyperlink r:id="rId40" w:history="1">
         <w:r>
           <w:rPr>
             <w:rStyle w:val="Hyperlink"/>
@@ -5757,16 +6981,7 @@
             <w:sz w:val="21"/>
             <w:szCs w:val="21"/>
           </w:rPr>
-          <w:t>Crea</w:t>
-        </w:r>
-        <w:r>
-          <w:rPr>
-            <w:rStyle w:val="Hyperlink"/>
-            <w:rFonts w:ascii="Helvetica" w:hAnsi="Helvetica" w:cs="Helvetica"/>
-            <w:sz w:val="21"/>
-            <w:szCs w:val="21"/>
-          </w:rPr>
-          <w:t>te Procedure Order.</w:t>
+          <w:t>Create Procedure Order.</w:t>
         </w:r>
       </w:hyperlink>
       <w:r>
@@ -5867,7 +7082,7 @@
                     </pic:cNvPicPr>
                   </pic:nvPicPr>
                   <pic:blipFill>
-                    <a:blip r:link="rId38">
+                    <a:blip r:link="rId41">
                       <a:extLst>
                         <a:ext uri="{28A0092B-C50C-407E-A947-70E740481C1C}">
                           <a14:useLocalDpi xmlns:a14="http://schemas.microsoft.com/office/drawing/2010/main" val="0"/>
@@ -5909,6 +7124,7 @@
           <w:bCs/>
         </w:rPr>
       </w:pPr>
+      <w:bookmarkStart w:id="10" w:name="_Toc509823976"/>
       <w:r>
         <w:rPr>
           <w:rStyle w:val="Strong"/>
@@ -5917,6 +7133,7 @@
         </w:rPr>
         <w:t>CARD/LABEL</w:t>
       </w:r>
+      <w:bookmarkEnd w:id="10"/>
     </w:p>
     <w:p>
       <w:pPr>
@@ -5955,16 +7172,7 @@
           <w:sz w:val="21"/>
           <w:szCs w:val="21"/>
         </w:rPr>
-        <w:t xml:space="preserve"> will be left blank until card for that patient is issue</w:t>
-      </w:r>
-      <w:r>
-        <w:rPr>
-          <w:rFonts w:ascii="Helvetica" w:hAnsi="Helvetica" w:cs="Helvetica"/>
-          <w:color w:val="333333"/>
-          <w:sz w:val="21"/>
-          <w:szCs w:val="21"/>
-        </w:rPr>
-        <w:t>d as in the image below.</w:t>
+        <w:t xml:space="preserve"> will be left blank until card for that patient is issued as in the image below.</w:t>
       </w:r>
     </w:p>
     <w:p>
@@ -6035,7 +7243,7 @@
                     </pic:cNvPicPr>
                   </pic:nvPicPr>
                   <pic:blipFill>
-                    <a:blip r:link="rId39">
+                    <a:blip r:link="rId42">
                       <a:extLst>
                         <a:ext uri="{28A0092B-C50C-407E-A947-70E740481C1C}">
                           <a14:useLocalDpi xmlns:a14="http://schemas.microsoft.com/office/drawing/2010/main" val="0"/>
@@ -6077,6 +7285,7 @@
           <w:bCs/>
         </w:rPr>
       </w:pPr>
+      <w:bookmarkStart w:id="11" w:name="_Toc509823977"/>
       <w:r>
         <w:rPr>
           <w:rStyle w:val="Strong"/>
@@ -6085,6 +7294,7 @@
         </w:rPr>
         <w:t>Billing</w:t>
       </w:r>
+      <w:bookmarkEnd w:id="11"/>
     </w:p>
     <w:p>
       <w:pPr>
@@ -6104,16 +7314,7 @@
           <w:sz w:val="21"/>
           <w:szCs w:val="21"/>
         </w:rPr>
-        <w:t>All the charges will be listed here in the form of encounters. Encounters are the h</w:t>
-      </w:r>
-      <w:r>
-        <w:rPr>
-          <w:rFonts w:ascii="Helvetica" w:hAnsi="Helvetica" w:cs="Helvetica"/>
-          <w:color w:val="333333"/>
-          <w:sz w:val="21"/>
-          <w:szCs w:val="21"/>
-        </w:rPr>
-        <w:t xml:space="preserve">istory of the patient visits. In the list of </w:t>
+        <w:t xml:space="preserve">All the charges will be listed here in the form of encounters. Encounters are the history of the patient visits. In the list of </w:t>
       </w:r>
       <w:r>
         <w:rPr>
@@ -6173,7 +7374,7 @@
                     </pic:cNvPicPr>
                   </pic:nvPicPr>
                   <pic:blipFill>
-                    <a:blip r:link="rId40">
+                    <a:blip r:link="rId43">
                       <a:extLst>
                         <a:ext uri="{28A0092B-C50C-407E-A947-70E740481C1C}">
                           <a14:useLocalDpi xmlns:a14="http://schemas.microsoft.com/office/drawing/2010/main" val="0"/>
@@ -6292,7 +7493,7 @@
                     </pic:cNvPicPr>
                   </pic:nvPicPr>
                   <pic:blipFill>
-                    <a:blip r:link="rId41">
+                    <a:blip r:link="rId44">
                       <a:extLst>
                         <a:ext uri="{28A0092B-C50C-407E-A947-70E740481C1C}">
                           <a14:useLocalDpi xmlns:a14="http://schemas.microsoft.com/office/drawing/2010/main" val="0"/>
@@ -6406,7 +7607,7 @@
                     </pic:cNvPicPr>
                   </pic:nvPicPr>
                   <pic:blipFill>
-                    <a:blip r:link="rId42">
+                    <a:blip r:link="rId45">
                       <a:extLst>
                         <a:ext uri="{28A0092B-C50C-407E-A947-70E740481C1C}">
                           <a14:useLocalDpi xmlns:a14="http://schemas.microsoft.com/office/drawing/2010/main" val="0"/>
@@ -6516,7 +7717,7 @@
                     </pic:cNvPicPr>
                   </pic:nvPicPr>
                   <pic:blipFill>
-                    <a:blip r:link="rId43">
+                    <a:blip r:link="rId46">
                       <a:extLst>
                         <a:ext uri="{28A0092B-C50C-407E-A947-70E740481C1C}">
                           <a14:useLocalDpi xmlns:a14="http://schemas.microsoft.com/office/drawing/2010/main" val="0"/>
@@ -6654,16 +7855,7 @@
           <w:sz w:val="21"/>
           <w:szCs w:val="21"/>
         </w:rPr>
-        <w:t xml:space="preserve"> </w:t>
-      </w:r>
-      <w:r>
-        <w:rPr>
-          <w:rFonts w:ascii="Helvetica" w:eastAsia="Times New Roman" w:hAnsi="Helvetica" w:cs="Helvetica"/>
-          <w:color w:val="333333"/>
-          <w:sz w:val="21"/>
-          <w:szCs w:val="21"/>
-        </w:rPr>
-        <w:t>Public comment will be visible on the print out whereas private comments will not be included in the print outs.</w:t>
+        <w:t xml:space="preserve"> Public comment will be visible on the print out whereas private comments will not be included in the print outs.</w:t>
       </w:r>
     </w:p>
     <w:p>
@@ -6739,7 +7931,7 @@
                     </pic:cNvPicPr>
                   </pic:nvPicPr>
                   <pic:blipFill>
-                    <a:blip r:link="rId44">
+                    <a:blip r:link="rId47">
                       <a:extLst>
                         <a:ext uri="{28A0092B-C50C-407E-A947-70E740481C1C}">
                           <a14:useLocalDpi xmlns:a14="http://schemas.microsoft.com/office/drawing/2010/main" val="0"/>
@@ -6818,16 +8010,7 @@
           <w:sz w:val="21"/>
           <w:szCs w:val="21"/>
         </w:rPr>
-        <w:t xml:space="preserve"> button above, invoice is generated. Invoice can be reprinted to present it to the patients. Just right click on the invoice and select the it</w:t>
-      </w:r>
-      <w:r>
-        <w:rPr>
-          <w:rFonts w:ascii="Helvetica" w:hAnsi="Helvetica" w:cs="Helvetica"/>
-          <w:color w:val="333333"/>
-          <w:sz w:val="21"/>
-          <w:szCs w:val="21"/>
-        </w:rPr>
-        <w:t>em that you want to view.</w:t>
+        <w:t xml:space="preserve"> button above, invoice is generated. Invoice can be reprinted to present it to the patients. Just right click on the invoice and select the item that you want to view.</w:t>
       </w:r>
     </w:p>
     <w:p>
@@ -6867,7 +8050,7 @@
                     </pic:cNvPicPr>
                   </pic:nvPicPr>
                   <pic:blipFill>
-                    <a:blip r:link="rId45">
+                    <a:blip r:link="rId48">
                       <a:extLst>
                         <a:ext uri="{28A0092B-C50C-407E-A947-70E740481C1C}">
                           <a14:useLocalDpi xmlns:a14="http://schemas.microsoft.com/office/drawing/2010/main" val="0"/>
@@ -7039,7 +8222,7 @@
                     </pic:cNvPicPr>
                   </pic:nvPicPr>
                   <pic:blipFill>
-                    <a:blip r:link="rId46">
+                    <a:blip r:link="rId49">
                       <a:extLst>
                         <a:ext uri="{28A0092B-C50C-407E-A947-70E740481C1C}">
                           <a14:useLocalDpi xmlns:a14="http://schemas.microsoft.com/office/drawing/2010/main" val="0"/>
@@ -7081,6 +8264,7 @@
           <w:bCs/>
         </w:rPr>
       </w:pPr>
+      <w:bookmarkStart w:id="12" w:name="_Toc509823978"/>
       <w:r>
         <w:rPr>
           <w:rStyle w:val="Strong"/>
@@ -7089,6 +8273,7 @@
         </w:rPr>
         <w:t>REFUND</w:t>
       </w:r>
+      <w:bookmarkEnd w:id="12"/>
     </w:p>
     <w:p>
       <w:pPr>
@@ -7167,7 +8352,7 @@
                     </pic:cNvPicPr>
                   </pic:nvPicPr>
                   <pic:blipFill>
-                    <a:blip r:link="rId47">
+                    <a:blip r:link="rId50">
                       <a:extLst>
                         <a:ext uri="{28A0092B-C50C-407E-A947-70E740481C1C}">
                           <a14:useLocalDpi xmlns:a14="http://schemas.microsoft.com/office/drawing/2010/main" val="0"/>
@@ -7327,7 +8512,7 @@
                     </pic:cNvPicPr>
                   </pic:nvPicPr>
                   <pic:blipFill>
-                    <a:blip r:link="rId48">
+                    <a:blip r:link="rId51">
                       <a:extLst>
                         <a:ext uri="{28A0092B-C50C-407E-A947-70E740481C1C}">
                           <a14:useLocalDpi xmlns:a14="http://schemas.microsoft.com/office/drawing/2010/main" val="0"/>
@@ -7396,7 +8581,7 @@
                     </pic:cNvPicPr>
                   </pic:nvPicPr>
                   <pic:blipFill>
-                    <a:blip r:link="rId49">
+                    <a:blip r:link="rId52">
                       <a:extLst>
                         <a:ext uri="{28A0092B-C50C-407E-A947-70E740481C1C}">
                           <a14:useLocalDpi xmlns:a14="http://schemas.microsoft.com/office/drawing/2010/main" val="0"/>
@@ -7452,10 +8637,12 @@
         <w:pStyle w:val="Heading1"/>
         <w:divId w:val="1832915464"/>
       </w:pPr>
+      <w:bookmarkStart w:id="13" w:name="_Toc509823979"/>
       <w:r>
         <w:lastRenderedPageBreak/>
         <w:t>Search Patients</w:t>
       </w:r>
+      <w:bookmarkEnd w:id="13"/>
     </w:p>
     <w:p>
       <w:pPr>
@@ -7499,16 +8686,7 @@
           <w:sz w:val="21"/>
           <w:szCs w:val="21"/>
         </w:rPr>
-        <w:t xml:space="preserve"> </w:t>
-      </w:r>
-      <w:r>
-        <w:rPr>
-          <w:rFonts w:ascii="Helvetica" w:eastAsia="Times New Roman" w:hAnsi="Helvetica" w:cs="Helvetica"/>
-          <w:color w:val="333333"/>
-          <w:sz w:val="21"/>
-          <w:szCs w:val="21"/>
-        </w:rPr>
-        <w:t xml:space="preserve">bar on the top of the screen and enter few keywords that match with the patient name or type full External ID of that patient and press enter or click on the search icon to see the list of registered patients. </w:t>
+        <w:t xml:space="preserve"> bar on the top of the screen and enter few keywords that match with the patient name or type full External ID of that patient and press enter or click on the search icon to see the list of registered patients. </w:t>
       </w:r>
     </w:p>
     <w:p>
@@ -7534,16 +8712,7 @@
           <w:sz w:val="21"/>
           <w:szCs w:val="21"/>
         </w:rPr>
-        <w:t>If only the initial of the patient is typed i</w:t>
-      </w:r>
-      <w:r>
-        <w:rPr>
-          <w:rFonts w:ascii="Helvetica" w:eastAsia="Times New Roman" w:hAnsi="Helvetica" w:cs="Helvetica"/>
-          <w:color w:val="333333"/>
-          <w:sz w:val="21"/>
-          <w:szCs w:val="21"/>
-        </w:rPr>
-        <w:t>n the search bar then, the list matching that initial will be displayed as in the image below.</w:t>
+        <w:t>If only the initial of the patient is typed in the search bar then, the list matching that initial will be displayed as in the image below.</w:t>
       </w:r>
     </w:p>
     <w:p>
@@ -7583,7 +8752,7 @@
                     </pic:cNvPicPr>
                   </pic:nvPicPr>
                   <pic:blipFill>
-                    <a:blip r:link="rId50">
+                    <a:blip r:link="rId53">
                       <a:extLst>
                         <a:ext uri="{28A0092B-C50C-407E-A947-70E740481C1C}">
                           <a14:useLocalDpi xmlns:a14="http://schemas.microsoft.com/office/drawing/2010/main" val="0"/>
@@ -7683,7 +8852,7 @@
                     </pic:cNvPicPr>
                   </pic:nvPicPr>
                   <pic:blipFill>
-                    <a:blip r:link="rId51">
+                    <a:blip r:link="rId54">
                       <a:extLst>
                         <a:ext uri="{28A0092B-C50C-407E-A947-70E740481C1C}">
                           <a14:useLocalDpi xmlns:a14="http://schemas.microsoft.com/office/drawing/2010/main" val="0"/>
@@ -7738,16 +8907,7 @@
           <w:sz w:val="21"/>
           <w:szCs w:val="21"/>
         </w:rPr>
-        <w:t>5 out of 13 patients are shown in the first page above. Go to next pages to find patient yo</w:t>
-      </w:r>
-      <w:r>
-        <w:rPr>
-          <w:rFonts w:ascii="Helvetica" w:eastAsia="Times New Roman" w:hAnsi="Helvetica" w:cs="Helvetica"/>
-          <w:color w:val="333333"/>
-          <w:sz w:val="21"/>
-          <w:szCs w:val="21"/>
-        </w:rPr>
-        <w:t xml:space="preserve">u are looking for. </w:t>
+        <w:t xml:space="preserve">5 out of 13 patients are shown in the first page above. Go to next pages to find patient you are looking for. </w:t>
       </w:r>
     </w:p>
     <w:p>
@@ -7816,7 +8976,7 @@
         </w:rPr>
         <w:t xml:space="preserve">If only one matching patient is found then the list view of the patients will be skipped and </w:t>
       </w:r>
-      <w:hyperlink r:id="rId52" w:history="1">
+      <w:hyperlink r:id="rId55" w:history="1">
         <w:r>
           <w:rPr>
             <w:rStyle w:val="Strong"/>
@@ -7871,6 +9031,7 @@
           <w:szCs w:val="27"/>
         </w:rPr>
       </w:pPr>
+      <w:bookmarkStart w:id="14" w:name="_Toc509823980"/>
       <w:r>
         <w:rPr>
           <w:rFonts w:eastAsia="Times New Roman"/>
@@ -7878,6 +9039,7 @@
         <w:lastRenderedPageBreak/>
         <w:t>Check In/Out</w:t>
       </w:r>
+      <w:bookmarkEnd w:id="14"/>
     </w:p>
     <w:p>
       <w:pPr>
@@ -7965,16 +9127,7 @@
           <w:sz w:val="21"/>
           <w:szCs w:val="21"/>
         </w:rPr>
-        <w:t xml:space="preserve">Patient's External ID can </w:t>
-      </w:r>
-      <w:r>
-        <w:rPr>
-          <w:rFonts w:ascii="Helvetica" w:eastAsia="Times New Roman" w:hAnsi="Helvetica" w:cs="Helvetica"/>
-          <w:color w:val="333333"/>
-          <w:sz w:val="21"/>
-          <w:szCs w:val="21"/>
-        </w:rPr>
-        <w:t>be used to Check In.</w:t>
+        <w:t>Patient's External ID can be used to Check In.</w:t>
       </w:r>
     </w:p>
     <w:p>
@@ -8110,7 +9263,7 @@
                     </pic:cNvPicPr>
                   </pic:nvPicPr>
                   <pic:blipFill>
-                    <a:blip r:link="rId53">
+                    <a:blip r:link="rId56">
                       <a:extLst>
                         <a:ext uri="{28A0092B-C50C-407E-A947-70E740481C1C}">
                           <a14:useLocalDpi xmlns:a14="http://schemas.microsoft.com/office/drawing/2010/main" val="0"/>
@@ -8249,7 +9402,7 @@
                     </pic:cNvPicPr>
                   </pic:nvPicPr>
                   <pic:blipFill>
-                    <a:blip r:link="rId54">
+                    <a:blip r:link="rId57">
                       <a:extLst>
                         <a:ext uri="{28A0092B-C50C-407E-A947-70E740481C1C}">
                           <a14:useLocalDpi xmlns:a14="http://schemas.microsoft.com/office/drawing/2010/main" val="0"/>
@@ -8319,17 +9472,7 @@
           <w:sz w:val="21"/>
           <w:szCs w:val="21"/>
         </w:rPr>
-        <w:t>While using bar code scanner make sure to click on the text field (where Exte</w:t>
-      </w:r>
-      <w:r>
-        <w:rPr>
-          <w:rStyle w:val="Emphasis"/>
-          <w:rFonts w:ascii="Helvetica" w:hAnsi="Helvetica" w:cs="Helvetica"/>
-          <w:color w:val="777777"/>
-          <w:sz w:val="21"/>
-          <w:szCs w:val="21"/>
-        </w:rPr>
-        <w:t>rnal Id is shown above) and scan the bar code of that patient to auto check-in or check-out.</w:t>
+        <w:t>While using bar code scanner make sure to click on the text field (where External Id is shown above) and scan the bar code of that patient to auto check-in or check-out.</w:t>
       </w:r>
       <w:r>
         <w:rPr>
@@ -8365,10 +9508,12 @@
         <w:pStyle w:val="Heading1"/>
         <w:divId w:val="1633561525"/>
       </w:pPr>
+      <w:bookmarkStart w:id="15" w:name="_Toc509823981"/>
       <w:r>
         <w:lastRenderedPageBreak/>
         <w:t>Accounts</w:t>
       </w:r>
+      <w:bookmarkEnd w:id="15"/>
     </w:p>
     <w:p>
       <w:pPr>
@@ -8407,7 +9552,7 @@
                     </pic:cNvPicPr>
                   </pic:nvPicPr>
                   <pic:blipFill>
-                    <a:blip r:link="rId55">
+                    <a:blip r:link="rId58">
                       <a:extLst>
                         <a:ext uri="{28A0092B-C50C-407E-A947-70E740481C1C}">
                           <a14:useLocalDpi xmlns:a14="http://schemas.microsoft.com/office/drawing/2010/main" val="0"/>
@@ -8448,6 +9593,7 @@
           <w:color w:val="333333"/>
         </w:rPr>
       </w:pPr>
+      <w:bookmarkStart w:id="16" w:name="_Toc509823982"/>
       <w:r>
         <w:rPr>
           <w:rFonts w:ascii="Helvetica" w:eastAsia="Times New Roman" w:hAnsi="Helvetica" w:cs="Helvetica"/>
@@ -8455,6 +9601,7 @@
         </w:rPr>
         <w:t>Account Reports</w:t>
       </w:r>
+      <w:bookmarkEnd w:id="16"/>
     </w:p>
     <w:p>
       <w:pPr>
@@ -8562,16 +9709,7 @@
           <w:sz w:val="21"/>
           <w:szCs w:val="21"/>
         </w:rPr>
-        <w:t>.</w:t>
-      </w:r>
-      <w:r>
-        <w:rPr>
-          <w:rFonts w:ascii="Helvetica" w:hAnsi="Helvetica" w:cs="Helvetica"/>
-          <w:color w:val="333333"/>
-          <w:sz w:val="21"/>
-          <w:szCs w:val="21"/>
-        </w:rPr>
-        <w:t xml:space="preserve"> Notice the </w:t>
+        <w:t xml:space="preserve">. Notice the </w:t>
       </w:r>
       <w:r>
         <w:rPr>
@@ -8649,7 +9787,7 @@
                     </pic:cNvPicPr>
                   </pic:nvPicPr>
                   <pic:blipFill>
-                    <a:blip r:link="rId56">
+                    <a:blip r:link="rId59">
                       <a:extLst>
                         <a:ext uri="{28A0092B-C50C-407E-A947-70E740481C1C}">
                           <a14:useLocalDpi xmlns:a14="http://schemas.microsoft.com/office/drawing/2010/main" val="0"/>
@@ -8814,7 +9952,7 @@
                     </pic:cNvPicPr>
                   </pic:nvPicPr>
                   <pic:blipFill>
-                    <a:blip r:link="rId57">
+                    <a:blip r:link="rId60">
                       <a:extLst>
                         <a:ext uri="{28A0092B-C50C-407E-A947-70E740481C1C}">
                           <a14:useLocalDpi xmlns:a14="http://schemas.microsoft.com/office/drawing/2010/main" val="0"/>
@@ -8883,7 +10021,7 @@
                     </pic:cNvPicPr>
                   </pic:nvPicPr>
                   <pic:blipFill>
-                    <a:blip r:link="rId58">
+                    <a:blip r:link="rId61">
                       <a:extLst>
                         <a:ext uri="{28A0092B-C50C-407E-A947-70E740481C1C}">
                           <a14:useLocalDpi xmlns:a14="http://schemas.microsoft.com/office/drawing/2010/main" val="0"/>
@@ -9064,16 +10202,7 @@
           <w:sz w:val="21"/>
           <w:szCs w:val="21"/>
         </w:rPr>
-        <w:t>: The rema</w:t>
-      </w:r>
-      <w:r>
-        <w:rPr>
-          <w:rFonts w:ascii="Helvetica" w:eastAsia="Times New Roman" w:hAnsi="Helvetica" w:cs="Helvetica"/>
-          <w:color w:val="333333"/>
-          <w:sz w:val="21"/>
-          <w:szCs w:val="21"/>
-        </w:rPr>
-        <w:t>ining amount in the till at the user's end shift.</w:t>
+        <w:t>: The remaining amount in the till at the user's end shift.</w:t>
       </w:r>
     </w:p>
     <w:p>
@@ -9198,17 +10327,7 @@
           <w:sz w:val="21"/>
           <w:szCs w:val="21"/>
         </w:rPr>
-        <w:t xml:space="preserve"> stores history of the till i.e. startin</w:t>
-      </w:r>
-      <w:r>
-        <w:rPr>
-          <w:rStyle w:val="Emphasis"/>
-          <w:rFonts w:ascii="Helvetica" w:hAnsi="Helvetica" w:cs="Helvetica"/>
-          <w:color w:val="777777"/>
-          <w:sz w:val="21"/>
-          <w:szCs w:val="21"/>
-        </w:rPr>
-        <w:t>g amount, closing amount and collected amount. It also lists refunded amounts and shortfalls. Shortfall is the difference in amount in the till that does not matches with the amount from the system's report.</w:t>
+        <w:t xml:space="preserve"> stores history of the till i.e. starting amount, closing amount and collected amount. It also lists refunded amounts and shortfalls. Shortfall is the difference in amount in the till that does not matches with the amount from the system's report.</w:t>
       </w:r>
       <w:r>
         <w:rPr>
@@ -9260,16 +10379,7 @@
           <w:sz w:val="21"/>
           <w:szCs w:val="21"/>
         </w:rPr>
-        <w:t>The Day Book records all the transacti</w:t>
-      </w:r>
-      <w:r>
-        <w:rPr>
-          <w:rFonts w:ascii="Helvetica" w:eastAsia="Times New Roman" w:hAnsi="Helvetica" w:cs="Helvetica"/>
-          <w:color w:val="333333"/>
-          <w:sz w:val="21"/>
-          <w:szCs w:val="21"/>
-        </w:rPr>
-        <w:t>ons that took place in that day.</w:t>
+        <w:t>The Day Book records all the transactions that took place in that day.</w:t>
       </w:r>
     </w:p>
     <w:p>
@@ -9397,16 +10507,7 @@
           <w:sz w:val="21"/>
           <w:szCs w:val="21"/>
         </w:rPr>
-        <w:t xml:space="preserve"> </w:t>
-      </w:r>
-      <w:r>
-        <w:rPr>
-          <w:rFonts w:ascii="Helvetica" w:eastAsia="Times New Roman" w:hAnsi="Helvetica" w:cs="Helvetica"/>
-          <w:color w:val="333333"/>
-          <w:sz w:val="21"/>
-          <w:szCs w:val="21"/>
-        </w:rPr>
-        <w:t>indicate amount that went out from the till (refunds most likely).</w:t>
+        <w:t xml:space="preserve"> indicate amount that went out from the till (refunds most likely).</w:t>
       </w:r>
     </w:p>
     <w:p>
@@ -9511,7 +10612,7 @@
                     </pic:cNvPicPr>
                   </pic:nvPicPr>
                   <pic:blipFill>
-                    <a:blip r:link="rId59">
+                    <a:blip r:link="rId62">
                       <a:extLst>
                         <a:ext uri="{28A0092B-C50C-407E-A947-70E740481C1C}">
                           <a14:useLocalDpi xmlns:a14="http://schemas.microsoft.com/office/drawing/2010/main" val="0"/>
@@ -9628,16 +10729,7 @@
           <w:sz w:val="21"/>
           <w:szCs w:val="21"/>
         </w:rPr>
-        <w:t xml:space="preserve"> </w:t>
-      </w:r>
-      <w:r>
-        <w:rPr>
-          <w:rFonts w:ascii="Helvetica" w:eastAsia="Times New Roman" w:hAnsi="Helvetica" w:cs="Helvetica"/>
-          <w:color w:val="333333"/>
-          <w:sz w:val="21"/>
-          <w:szCs w:val="21"/>
-        </w:rPr>
-        <w:t xml:space="preserve">option on the top right can be used to print the list. It can also be exported in Excel format by pressing **CSV Export", CSV stands for Comma Separated Values. </w:t>
+        <w:t xml:space="preserve"> option on the top right can be used to print the list. It can also be exported in Excel format by pressing **CSV Export", CSV stands for Comma Separated Values. </w:t>
       </w:r>
     </w:p>
     <w:p>
@@ -9680,16 +10772,7 @@
           <w:sz w:val="21"/>
           <w:szCs w:val="21"/>
         </w:rPr>
-        <w:t>This section allows user to check prices for different tests and other items (like</w:t>
-      </w:r>
-      <w:r>
-        <w:rPr>
-          <w:rFonts w:ascii="Helvetica" w:hAnsi="Helvetica" w:cs="Helvetica"/>
-          <w:color w:val="333333"/>
-          <w:sz w:val="21"/>
-          <w:szCs w:val="21"/>
-        </w:rPr>
-        <w:t xml:space="preserve"> appointment price for different doctors or price of different tests) that a patient can perform in the hospital. These prices can be printed or exported in Excel format by pressing Export CSV.</w:t>
+        <w:t>This section allows user to check prices for different tests and other items (like appointment price for different doctors or price of different tests) that a patient can perform in the hospital. These prices can be printed or exported in Excel format by pressing Export CSV.</w:t>
       </w:r>
     </w:p>
     <w:p>
@@ -9729,7 +10812,7 @@
                     </pic:cNvPicPr>
                   </pic:nvPicPr>
                   <pic:blipFill>
-                    <a:blip r:link="rId60">
+                    <a:blip r:link="rId63">
                       <a:extLst>
                         <a:ext uri="{28A0092B-C50C-407E-A947-70E740481C1C}">
                           <a14:useLocalDpi xmlns:a14="http://schemas.microsoft.com/office/drawing/2010/main" val="0"/>
@@ -9854,7 +10937,7 @@
                     </pic:cNvPicPr>
                   </pic:nvPicPr>
                   <pic:blipFill>
-                    <a:blip r:link="rId61">
+                    <a:blip r:link="rId64">
                       <a:extLst>
                         <a:ext uri="{28A0092B-C50C-407E-A947-70E740481C1C}">
                           <a14:useLocalDpi xmlns:a14="http://schemas.microsoft.com/office/drawing/2010/main" val="0"/>
@@ -9942,16 +11025,7 @@
           <w:sz w:val="21"/>
           <w:szCs w:val="21"/>
         </w:rPr>
-        <w:t xml:space="preserve">Activity </w:t>
-      </w:r>
-      <w:r>
-        <w:rPr>
-          <w:rFonts w:ascii="Helvetica" w:hAnsi="Helvetica" w:cs="Helvetica"/>
-          <w:color w:val="333333"/>
-          <w:sz w:val="21"/>
-          <w:szCs w:val="21"/>
-        </w:rPr>
-        <w:t xml:space="preserve">can be viewed by selecting a date range, user and type of module. Press </w:t>
+        <w:t xml:space="preserve">Activity can be viewed by selecting a date range, user and type of module. Press </w:t>
       </w:r>
       <w:r>
         <w:rPr>
@@ -10032,7 +11106,7 @@
                     </pic:cNvPicPr>
                   </pic:nvPicPr>
                   <pic:blipFill>
-                    <a:blip r:link="rId62">
+                    <a:blip r:link="rId65">
                       <a:extLst>
                         <a:ext uri="{28A0092B-C50C-407E-A947-70E740481C1C}">
                           <a14:useLocalDpi xmlns:a14="http://schemas.microsoft.com/office/drawing/2010/main" val="0"/>
@@ -10108,16 +11182,7 @@
           <w:sz w:val="21"/>
           <w:szCs w:val="21"/>
         </w:rPr>
-        <w:t xml:space="preserve"> </w:t>
-      </w:r>
-      <w:r>
-        <w:rPr>
-          <w:rFonts w:ascii="Helvetica" w:hAnsi="Helvetica" w:cs="Helvetica"/>
-          <w:color w:val="333333"/>
-          <w:sz w:val="21"/>
-          <w:szCs w:val="21"/>
-        </w:rPr>
-        <w:t xml:space="preserve">view provides information regarding all the transaction. If the transactions are sent to the IRD then the </w:t>
+        <w:t xml:space="preserve"> view provides information regarding all the transaction. If the transactions are sent to the IRD then the </w:t>
       </w:r>
       <w:r>
         <w:rPr>
@@ -10176,7 +11241,7 @@
                     </pic:cNvPicPr>
                   </pic:nvPicPr>
                   <pic:blipFill>
-                    <a:blip r:link="rId63">
+                    <a:blip r:link="rId66">
                       <a:extLst>
                         <a:ext uri="{28A0092B-C50C-407E-A947-70E740481C1C}">
                           <a14:useLocalDpi xmlns:a14="http://schemas.microsoft.com/office/drawing/2010/main" val="0"/>
@@ -10284,7 +11349,7 @@
                     </pic:cNvPicPr>
                   </pic:nvPicPr>
                   <pic:blipFill>
-                    <a:blip r:link="rId64">
+                    <a:blip r:link="rId67">
                       <a:extLst>
                         <a:ext uri="{28A0092B-C50C-407E-A947-70E740481C1C}">
                           <a14:useLocalDpi xmlns:a14="http://schemas.microsoft.com/office/drawing/2010/main" val="0"/>
@@ -10343,6 +11408,7 @@
           <w:szCs w:val="24"/>
         </w:rPr>
       </w:pPr>
+      <w:bookmarkStart w:id="17" w:name="_Toc509823983"/>
       <w:r>
         <w:rPr>
           <w:rFonts w:eastAsia="Times New Roman"/>
@@ -10350,6 +11416,7 @@
         <w:lastRenderedPageBreak/>
         <w:t>Managing ACL - Access Control List</w:t>
       </w:r>
+      <w:bookmarkEnd w:id="17"/>
     </w:p>
     <w:p>
       <w:pPr>
@@ -10369,16 +11436,7 @@
           <w:sz w:val="21"/>
           <w:szCs w:val="21"/>
         </w:rPr>
-        <w:t>Access Control List (ACL) is the list of Access Control E</w:t>
-      </w:r>
-      <w:r>
-        <w:rPr>
-          <w:rFonts w:ascii="Helvetica" w:hAnsi="Helvetica" w:cs="Helvetica"/>
-          <w:color w:val="777777"/>
-          <w:sz w:val="21"/>
-          <w:szCs w:val="21"/>
-        </w:rPr>
-        <w:t>ntries (ACE). Each ACE in an ACL identifies users that are authorized or unauthorized and grants access or restrict access depending on the status of the user.</w:t>
+        <w:t>Access Control List (ACL) is the list of Access Control Entries (ACE). Each ACE in an ACL identifies users that are authorized or unauthorized and grants access or restrict access depending on the status of the user.</w:t>
       </w:r>
     </w:p>
     <w:p>
@@ -10418,7 +11476,7 @@
                     </pic:cNvPicPr>
                   </pic:nvPicPr>
                   <pic:blipFill>
-                    <a:blip r:link="rId65">
+                    <a:blip r:link="rId68">
                       <a:extLst>
                         <a:ext uri="{28A0092B-C50C-407E-A947-70E740481C1C}">
                           <a14:useLocalDpi xmlns:a14="http://schemas.microsoft.com/office/drawing/2010/main" val="0"/>
@@ -10509,17 +11567,7 @@
           <w:sz w:val="21"/>
           <w:szCs w:val="21"/>
         </w:rPr>
-        <w:t>Avai</w:t>
-      </w:r>
-      <w:r>
-        <w:rPr>
-          <w:rStyle w:val="Strong"/>
-          <w:rFonts w:ascii="Helvetica" w:eastAsia="Times New Roman" w:hAnsi="Helvetica" w:cs="Helvetica"/>
-          <w:color w:val="333333"/>
-          <w:sz w:val="21"/>
-          <w:szCs w:val="21"/>
-        </w:rPr>
-        <w:t>lable</w:t>
+        <w:t>Available</w:t>
       </w:r>
       <w:r>
         <w:rPr>
@@ -10682,7 +11730,7 @@
                     </pic:cNvPicPr>
                   </pic:nvPicPr>
                   <pic:blipFill>
-                    <a:blip r:link="rId66">
+                    <a:blip r:link="rId69">
                       <a:extLst>
                         <a:ext uri="{28A0092B-C50C-407E-A947-70E740481C1C}">
                           <a14:useLocalDpi xmlns:a14="http://schemas.microsoft.com/office/drawing/2010/main" val="0"/>
@@ -10749,16 +11797,7 @@
           <w:sz w:val="21"/>
           <w:szCs w:val="21"/>
         </w:rPr>
-        <w:t>Below an example shows a Physicians is b</w:t>
-      </w:r>
-      <w:r>
-        <w:rPr>
-          <w:rFonts w:ascii="Helvetica" w:hAnsi="Helvetica" w:cs="Helvetica"/>
-          <w:color w:val="333333"/>
-          <w:sz w:val="21"/>
-          <w:szCs w:val="21"/>
-        </w:rPr>
-        <w:t>eing given access to few of the facilities that he/she may require.</w:t>
+        <w:t>Below an example shows a Physicians is being given access to few of the facilities that he/she may require.</w:t>
       </w:r>
     </w:p>
     <w:p>
@@ -10799,7 +11838,7 @@
                     </pic:cNvPicPr>
                   </pic:nvPicPr>
                   <pic:blipFill>
-                    <a:blip r:link="rId67">
+                    <a:blip r:link="rId70">
                       <a:extLst>
                         <a:ext uri="{28A0092B-C50C-407E-A947-70E740481C1C}">
                           <a14:useLocalDpi xmlns:a14="http://schemas.microsoft.com/office/drawing/2010/main" val="0"/>
@@ -10836,9 +11875,11 @@
         <w:pStyle w:val="Heading3"/>
         <w:divId w:val="1629357441"/>
       </w:pPr>
+      <w:bookmarkStart w:id="18" w:name="_Toc509823984"/>
       <w:r>
         <w:t>Access Control Entries(ACE) details:</w:t>
       </w:r>
+      <w:bookmarkEnd w:id="18"/>
     </w:p>
     <w:p>
       <w:pPr>
@@ -10873,16 +11914,7 @@
           <w:sz w:val="21"/>
           <w:szCs w:val="21"/>
         </w:rPr>
-        <w:t xml:space="preserve"> allows read and write permissi</w:t>
-      </w:r>
-      <w:r>
-        <w:rPr>
-          <w:rFonts w:ascii="Helvetica" w:hAnsi="Helvetica" w:cs="Helvetica"/>
-          <w:color w:val="333333"/>
-          <w:sz w:val="21"/>
-          <w:szCs w:val="21"/>
-        </w:rPr>
-        <w:t>on of the patients billing.</w:t>
+        <w:t xml:space="preserve"> allows read and write permission of the patients billing.</w:t>
       </w:r>
     </w:p>
     <w:p>
@@ -11084,16 +12116,7 @@
           <w:sz w:val="21"/>
           <w:szCs w:val="21"/>
         </w:rPr>
-        <w:t>Encoun</w:t>
-      </w:r>
-      <w:r>
-        <w:rPr>
-          <w:rFonts w:ascii="Helvetica" w:eastAsia="Times New Roman" w:hAnsi="Helvetica" w:cs="Helvetica"/>
-          <w:color w:val="333333"/>
-          <w:sz w:val="21"/>
-          <w:szCs w:val="21"/>
-        </w:rPr>
-        <w:t>ter selection available for user to view the total bill amount but access to itemized view restricted.</w:t>
+        <w:t>Encounter selection available for user to view the total bill amount but access to itemized view restricted.</w:t>
       </w:r>
     </w:p>
     <w:p>
@@ -11184,16 +12207,7 @@
           <w:sz w:val="21"/>
           <w:szCs w:val="21"/>
         </w:rPr>
-        <w:t xml:space="preserve"> allows read and write permission for refunds to the</w:t>
-      </w:r>
-      <w:r>
-        <w:rPr>
-          <w:rFonts w:ascii="Helvetica" w:hAnsi="Helvetica" w:cs="Helvetica"/>
-          <w:color w:val="333333"/>
-          <w:sz w:val="21"/>
-          <w:szCs w:val="21"/>
-        </w:rPr>
-        <w:t xml:space="preserve"> patients. </w:t>
+        <w:t xml:space="preserve"> allows read and write permission for refunds to the patients. </w:t>
       </w:r>
     </w:p>
     <w:p>
@@ -11443,16 +12457,7 @@
           <w:sz w:val="21"/>
           <w:szCs w:val="21"/>
         </w:rPr>
-        <w:t xml:space="preserve"> </w:t>
-      </w:r>
-      <w:r>
-        <w:rPr>
-          <w:rFonts w:ascii="Helvetica" w:hAnsi="Helvetica" w:cs="Helvetica"/>
-          <w:color w:val="333333"/>
-          <w:sz w:val="21"/>
-          <w:szCs w:val="21"/>
-        </w:rPr>
-        <w:t>allows setting to be read or modified as needed.</w:t>
+        <w:t xml:space="preserve"> allows setting to be read or modified as needed.</w:t>
       </w:r>
     </w:p>
     <w:p>
@@ -11713,16 +12718,7 @@
           <w:sz w:val="21"/>
           <w:szCs w:val="21"/>
         </w:rPr>
-        <w:t>Right click disabled for ch</w:t>
-      </w:r>
-      <w:r>
-        <w:rPr>
-          <w:rFonts w:ascii="Helvetica" w:eastAsia="Times New Roman" w:hAnsi="Helvetica" w:cs="Helvetica"/>
-          <w:color w:val="333333"/>
-          <w:sz w:val="21"/>
-          <w:szCs w:val="21"/>
-        </w:rPr>
-        <w:t xml:space="preserve">anging </w:t>
+        <w:t xml:space="preserve">Right click disabled for changing </w:t>
       </w:r>
       <w:r>
         <w:rPr>
@@ -11977,16 +12973,7 @@
           <w:sz w:val="21"/>
           <w:szCs w:val="21"/>
         </w:rPr>
-        <w:t xml:space="preserve"> tab but restricts editing, printing and delete</w:t>
-      </w:r>
-      <w:r>
-        <w:rPr>
-          <w:rFonts w:ascii="Helvetica" w:eastAsia="Times New Roman" w:hAnsi="Helvetica" w:cs="Helvetica"/>
-          <w:color w:val="333333"/>
-          <w:sz w:val="21"/>
-          <w:szCs w:val="21"/>
-        </w:rPr>
-        <w:t xml:space="preserve"> options.</w:t>
+        <w:t xml:space="preserve"> tab but restricts editing, printing and delete options.</w:t>
       </w:r>
     </w:p>
     <w:p>
@@ -12263,16 +13250,7 @@
           <w:sz w:val="21"/>
           <w:szCs w:val="21"/>
         </w:rPr>
-        <w:t xml:space="preserve"> allows read and write permission to chec</w:t>
-      </w:r>
-      <w:r>
-        <w:rPr>
-          <w:rFonts w:ascii="Helvetica" w:hAnsi="Helvetica" w:cs="Helvetica"/>
-          <w:color w:val="333333"/>
-          <w:sz w:val="21"/>
-          <w:szCs w:val="21"/>
-        </w:rPr>
-        <w:t>k in patients.</w:t>
+        <w:t xml:space="preserve"> allows read and write permission to check in patients.</w:t>
       </w:r>
     </w:p>
     <w:p>
@@ -12451,16 +13429,7 @@
           <w:sz w:val="21"/>
           <w:szCs w:val="21"/>
         </w:rPr>
-        <w:t xml:space="preserve"> </w:t>
-      </w:r>
-      <w:r>
-        <w:rPr>
-          <w:rFonts w:ascii="Helvetica" w:hAnsi="Helvetica" w:cs="Helvetica"/>
-          <w:color w:val="333333"/>
-          <w:sz w:val="21"/>
-          <w:szCs w:val="21"/>
-        </w:rPr>
-        <w:t>allows read and write permission to check out the patients.</w:t>
+        <w:t xml:space="preserve"> allows read and write permission to check out the patients.</w:t>
       </w:r>
     </w:p>
     <w:p>
@@ -12639,16 +13608,7 @@
           <w:sz w:val="21"/>
           <w:szCs w:val="21"/>
         </w:rPr>
-        <w:t xml:space="preserve"> allows re</w:t>
-      </w:r>
-      <w:r>
-        <w:rPr>
-          <w:rFonts w:ascii="Helvetica" w:hAnsi="Helvetica" w:cs="Helvetica"/>
-          <w:color w:val="333333"/>
-          <w:sz w:val="21"/>
-          <w:szCs w:val="21"/>
-        </w:rPr>
-        <w:t xml:space="preserve">ad and write permission to the records of the registered patients. </w:t>
+        <w:t xml:space="preserve"> allows read and write permission to the records of the registered patients. </w:t>
       </w:r>
     </w:p>
     <w:p>
@@ -12855,16 +13815,7 @@
           <w:sz w:val="21"/>
           <w:szCs w:val="21"/>
         </w:rPr>
-        <w:t xml:space="preserve"> </w:t>
-      </w:r>
-      <w:r>
-        <w:rPr>
-          <w:rFonts w:ascii="Helvetica" w:eastAsia="Times New Roman" w:hAnsi="Helvetica" w:cs="Helvetica"/>
-          <w:color w:val="333333"/>
-          <w:sz w:val="21"/>
-          <w:szCs w:val="21"/>
-        </w:rPr>
-        <w:t>can be done.</w:t>
+        <w:t xml:space="preserve"> can be done.</w:t>
       </w:r>
     </w:p>
     <w:p>
@@ -13052,17 +14003,7 @@
           <w:sz w:val="21"/>
           <w:szCs w:val="21"/>
         </w:rPr>
-        <w:t>Report-&gt;Cash register All Users(</w:t>
-      </w:r>
-      <w:r>
-        <w:rPr>
-          <w:rStyle w:val="Strong"/>
-          <w:rFonts w:ascii="Helvetica" w:hAnsi="Helvetica" w:cs="Helvetica"/>
-          <w:color w:val="333333"/>
-          <w:sz w:val="21"/>
-          <w:szCs w:val="21"/>
-        </w:rPr>
-        <w:t>read/write):</w:t>
+        <w:t>Report-&gt;Cash register All Users(read/write):</w:t>
       </w:r>
       <w:r>
         <w:rPr>
@@ -13553,16 +14494,7 @@
           <w:sz w:val="21"/>
           <w:szCs w:val="21"/>
         </w:rPr>
-        <w:t>Access to day book on Billing</w:t>
-      </w:r>
-      <w:r>
-        <w:rPr>
-          <w:rFonts w:ascii="Helvetica" w:eastAsia="Times New Roman" w:hAnsi="Helvetica" w:cs="Helvetica"/>
-          <w:color w:val="333333"/>
-          <w:sz w:val="21"/>
-          <w:szCs w:val="21"/>
-        </w:rPr>
-        <w:t>.</w:t>
+        <w:t>Access to day book on Billing.</w:t>
       </w:r>
     </w:p>
     <w:p>
@@ -13758,16 +14690,7 @@
           <w:sz w:val="21"/>
           <w:szCs w:val="21"/>
         </w:rPr>
-        <w:t xml:space="preserve"> allows permission to print and export </w:t>
-      </w:r>
-      <w:r>
-        <w:rPr>
-          <w:rFonts w:ascii="Helvetica" w:hAnsi="Helvetica" w:cs="Helvetica"/>
-          <w:color w:val="333333"/>
-          <w:sz w:val="21"/>
-          <w:szCs w:val="21"/>
-        </w:rPr>
-        <w:t>price.</w:t>
+        <w:t xml:space="preserve"> allows permission to print and export price.</w:t>
       </w:r>
     </w:p>
     <w:p>
@@ -13989,16 +14912,7 @@
           <w:sz w:val="21"/>
           <w:szCs w:val="21"/>
         </w:rPr>
-        <w:t>Access permitted for assigning Access Control Entries (ACE</w:t>
-      </w:r>
-      <w:r>
-        <w:rPr>
-          <w:rFonts w:ascii="Helvetica" w:eastAsia="Times New Roman" w:hAnsi="Helvetica" w:cs="Helvetica"/>
-          <w:color w:val="333333"/>
-          <w:sz w:val="21"/>
-          <w:szCs w:val="21"/>
-        </w:rPr>
-        <w:t xml:space="preserve">) to different users. </w:t>
+        <w:t xml:space="preserve">Access permitted for assigning Access Control Entries (ACE) to different users. </w:t>
       </w:r>
     </w:p>
     <w:p>
@@ -14028,6 +14942,7 @@
           <w:szCs w:val="24"/>
         </w:rPr>
       </w:pPr>
+      <w:bookmarkStart w:id="19" w:name="_Toc509823985"/>
       <w:r>
         <w:rPr>
           <w:rFonts w:eastAsia="Times New Roman"/>
@@ -14035,6 +14950,7 @@
         <w:lastRenderedPageBreak/>
         <w:t>Pharmacy Billing</w:t>
       </w:r>
+      <w:bookmarkEnd w:id="19"/>
     </w:p>
     <w:p>
       <w:pPr>
@@ -14134,7 +15050,7 @@
                     </pic:cNvPicPr>
                   </pic:nvPicPr>
                   <pic:blipFill>
-                    <a:blip r:link="rId68">
+                    <a:blip r:link="rId71">
                       <a:extLst>
                         <a:ext uri="{28A0092B-C50C-407E-A947-70E740481C1C}">
                           <a14:useLocalDpi xmlns:a14="http://schemas.microsoft.com/office/drawing/2010/main" val="0"/>
@@ -14184,16 +15100,7 @@
           <w:sz w:val="21"/>
           <w:szCs w:val="21"/>
         </w:rPr>
-        <w:t xml:space="preserve">Prescriptions will </w:t>
-      </w:r>
-      <w:r>
-        <w:rPr>
-          <w:rFonts w:ascii="Helvetica" w:hAnsi="Helvetica" w:cs="Helvetica"/>
-          <w:color w:val="333333"/>
-          <w:sz w:val="21"/>
-          <w:szCs w:val="21"/>
-        </w:rPr>
-        <w:t>be listed on the top-right on the screen as shown below.</w:t>
+        <w:t>Prescriptions will be listed on the top-right on the screen as shown below.</w:t>
       </w:r>
     </w:p>
     <w:p>
@@ -14273,7 +15180,7 @@
                     </pic:cNvPicPr>
                   </pic:nvPicPr>
                   <pic:blipFill>
-                    <a:blip r:link="rId69">
+                    <a:blip r:link="rId72">
                       <a:extLst>
                         <a:ext uri="{28A0092B-C50C-407E-A947-70E740481C1C}">
                           <a14:useLocalDpi xmlns:a14="http://schemas.microsoft.com/office/drawing/2010/main" val="0"/>
@@ -14343,7 +15250,7 @@
                     </pic:cNvPicPr>
                   </pic:nvPicPr>
                   <pic:blipFill>
-                    <a:blip r:link="rId70">
+                    <a:blip r:link="rId73">
                       <a:extLst>
                         <a:ext uri="{28A0092B-C50C-407E-A947-70E740481C1C}">
                           <a14:useLocalDpi xmlns:a14="http://schemas.microsoft.com/office/drawing/2010/main" val="0"/>
@@ -14433,7 +15340,7 @@
                     </pic:cNvPicPr>
                   </pic:nvPicPr>
                   <pic:blipFill>
-                    <a:blip r:link="rId71">
+                    <a:blip r:link="rId74">
                       <a:extLst>
                         <a:ext uri="{28A0092B-C50C-407E-A947-70E740481C1C}">
                           <a14:useLocalDpi xmlns:a14="http://schemas.microsoft.com/office/drawing/2010/main" val="0"/>
@@ -14493,17 +15400,7 @@
           <w:sz w:val="21"/>
           <w:szCs w:val="21"/>
         </w:rPr>
-        <w:t>Pa</w:t>
-      </w:r>
-      <w:r>
-        <w:rPr>
-          <w:rStyle w:val="Strong"/>
-          <w:rFonts w:ascii="Helvetica" w:hAnsi="Helvetica" w:cs="Helvetica"/>
-          <w:color w:val="333333"/>
-          <w:sz w:val="21"/>
-          <w:szCs w:val="21"/>
-        </w:rPr>
-        <w:t>y</w:t>
+        <w:t>Pay</w:t>
       </w:r>
       <w:r>
         <w:rPr>
@@ -14572,7 +15469,7 @@
                     </pic:cNvPicPr>
                   </pic:nvPicPr>
                   <pic:blipFill>
-                    <a:blip r:link="rId72">
+                    <a:blip r:link="rId75">
                       <a:extLst>
                         <a:ext uri="{28A0092B-C50C-407E-A947-70E740481C1C}">
                           <a14:useLocalDpi xmlns:a14="http://schemas.microsoft.com/office/drawing/2010/main" val="0"/>
@@ -14633,8 +15530,7 @@
           <w:szCs w:val="24"/>
         </w:rPr>
       </w:pPr>
-      <w:bookmarkStart w:id="0" w:name="_GoBack"/>
-      <w:bookmarkEnd w:id="0"/>
+      <w:bookmarkStart w:id="20" w:name="_Toc509823986"/>
       <w:r>
         <w:rPr>
           <w:rFonts w:eastAsia="Times New Roman"/>
@@ -14642,6 +15538,7 @@
         <w:lastRenderedPageBreak/>
         <w:t>DMS Configuration</w:t>
       </w:r>
+      <w:bookmarkEnd w:id="20"/>
     </w:p>
     <w:p>
       <w:pPr>
@@ -14661,16 +15558,7 @@
           <w:sz w:val="21"/>
           <w:szCs w:val="21"/>
         </w:rPr>
-        <w:t>DM</w:t>
-      </w:r>
-      <w:r>
-        <w:rPr>
-          <w:rFonts w:ascii="Helvetica" w:hAnsi="Helvetica" w:cs="Helvetica"/>
-          <w:color w:val="333333"/>
-          <w:sz w:val="21"/>
-          <w:szCs w:val="21"/>
-        </w:rPr>
-        <w:t xml:space="preserve">S </w:t>
+        <w:t xml:space="preserve">DMS </w:t>
       </w:r>
       <w:r>
         <w:rPr>
@@ -14767,7 +15655,7 @@
                     </pic:cNvPicPr>
                   </pic:nvPicPr>
                   <pic:blipFill>
-                    <a:blip r:link="rId73">
+                    <a:blip r:link="rId76">
                       <a:extLst>
                         <a:ext uri="{28A0092B-C50C-407E-A947-70E740481C1C}">
                           <a14:useLocalDpi xmlns:a14="http://schemas.microsoft.com/office/drawing/2010/main" val="0"/>
@@ -14896,7 +15784,7 @@
         </w:rPr>
         <w:t xml:space="preserve"> This contains Hospitals and Patients information. View it </w:t>
       </w:r>
-      <w:hyperlink r:id="rId74" w:history="1">
+      <w:hyperlink r:id="rId77" w:history="1">
         <w:r>
           <w:rPr>
             <w:rStyle w:val="Hyperlink"/>
@@ -14918,6 +15806,7 @@
       </w:r>
     </w:p>
     <w:sectPr>
+      <w:footerReference w:type="default" r:id="rId78"/>
       <w:pgSz w:w="12240" w:h="15840"/>
       <w:pgMar w:top="1440" w:right="1440" w:bottom="1440" w:left="1440" w:header="720" w:footer="720" w:gutter="0"/>
       <w:cols w:space="720"/>
@@ -14925,6 +15814,97 @@
     </w:sectPr>
   </w:body>
 </w:document>
+</file>
+
+<file path=word/endnotes.xml><?xml version="1.0" encoding="utf-8"?>
+<w:endnotes xmlns:wpc="http://schemas.microsoft.com/office/word/2010/wordprocessingCanvas" xmlns:cx="http://schemas.microsoft.com/office/drawing/2014/chartex" xmlns:cx1="http://schemas.microsoft.com/office/drawing/2015/9/8/chartex" xmlns:cx2="http://schemas.microsoft.com/office/drawing/2015/10/21/chartex" xmlns:cx3="http://schemas.microsoft.com/office/drawing/2016/5/9/chartex" xmlns:cx4="http://schemas.microsoft.com/office/drawing/2016/5/10/chartex" xmlns:cx5="http://schemas.microsoft.com/office/drawing/2016/5/11/chartex" xmlns:cx6="http://schemas.microsoft.com/office/drawing/2016/5/12/chartex" xmlns:cx7="http://schemas.microsoft.com/office/drawing/2016/5/13/chartex" xmlns:cx8="http://schemas.microsoft.com/office/drawing/2016/5/14/chartex" xmlns:mc="http://schemas.openxmlformats.org/markup-compatibility/2006" xmlns:aink="http://schemas.microsoft.com/office/drawing/2016/ink" xmlns:am3d="http://schemas.microsoft.com/office/drawing/2017/model3d" xmlns:o="urn:schemas-microsoft-com:office:office" xmlns:r="http://schemas.openxmlformats.org/officeDocument/2006/relationships" xmlns:m="http://schemas.openxmlformats.org/officeDocument/2006/math" xmlns:v="urn:schemas-microsoft-com:vml" xmlns:wp14="http://schemas.microsoft.com/office/word/2010/wordprocessingDrawing" xmlns:wp="http://schemas.openxmlformats.org/drawingml/2006/wordprocessingDrawing" xmlns:w10="urn:schemas-microsoft-com:office:word" xmlns:w="http://schemas.openxmlformats.org/wordprocessingml/2006/main" xmlns:w14="http://schemas.microsoft.com/office/word/2010/wordml" xmlns:w15="http://schemas.microsoft.com/office/word/2012/wordml" xmlns:w16cid="http://schemas.microsoft.com/office/word/2016/wordml/cid" xmlns:w16se="http://schemas.microsoft.com/office/word/2015/wordml/symex" xmlns:wpg="http://schemas.microsoft.com/office/word/2010/wordprocessingGroup" xmlns:wpi="http://schemas.microsoft.com/office/word/2010/wordprocessingInk" xmlns:wne="http://schemas.microsoft.com/office/word/2006/wordml" xmlns:wps="http://schemas.microsoft.com/office/word/2010/wordprocessingShape" mc:Ignorable="w14 w15 w16se w16cid wp14">
+  <w:endnote w:type="separator" w:id="-1">
+    <w:p>
+      <w:r>
+        <w:separator/>
+      </w:r>
+    </w:p>
+  </w:endnote>
+  <w:endnote w:type="continuationSeparator" w:id="0">
+    <w:p>
+      <w:r>
+        <w:continuationSeparator/>
+      </w:r>
+    </w:p>
+  </w:endnote>
+</w:endnotes>
+</file>
+
+<file path=word/footer1.xml><?xml version="1.0" encoding="utf-8"?>
+<w:ftr xmlns:wpc="http://schemas.microsoft.com/office/word/2010/wordprocessingCanvas" xmlns:cx="http://schemas.microsoft.com/office/drawing/2014/chartex" xmlns:cx1="http://schemas.microsoft.com/office/drawing/2015/9/8/chartex" xmlns:cx2="http://schemas.microsoft.com/office/drawing/2015/10/21/chartex" xmlns:cx3="http://schemas.microsoft.com/office/drawing/2016/5/9/chartex" xmlns:cx4="http://schemas.microsoft.com/office/drawing/2016/5/10/chartex" xmlns:cx5="http://schemas.microsoft.com/office/drawing/2016/5/11/chartex" xmlns:cx6="http://schemas.microsoft.com/office/drawing/2016/5/12/chartex" xmlns:cx7="http://schemas.microsoft.com/office/drawing/2016/5/13/chartex" xmlns:cx8="http://schemas.microsoft.com/office/drawing/2016/5/14/chartex" xmlns:mc="http://schemas.openxmlformats.org/markup-compatibility/2006" xmlns:aink="http://schemas.microsoft.com/office/drawing/2016/ink" xmlns:am3d="http://schemas.microsoft.com/office/drawing/2017/model3d" xmlns:o="urn:schemas-microsoft-com:office:office" xmlns:r="http://schemas.openxmlformats.org/officeDocument/2006/relationships" xmlns:m="http://schemas.openxmlformats.org/officeDocument/2006/math" xmlns:v="urn:schemas-microsoft-com:vml" xmlns:wp14="http://schemas.microsoft.com/office/word/2010/wordprocessingDrawing" xmlns:wp="http://schemas.openxmlformats.org/drawingml/2006/wordprocessingDrawing" xmlns:w10="urn:schemas-microsoft-com:office:word" xmlns:w="http://schemas.openxmlformats.org/wordprocessingml/2006/main" xmlns:w14="http://schemas.microsoft.com/office/word/2010/wordml" xmlns:w15="http://schemas.microsoft.com/office/word/2012/wordml" xmlns:w16cid="http://schemas.microsoft.com/office/word/2016/wordml/cid" xmlns:w16se="http://schemas.microsoft.com/office/word/2015/wordml/symex" xmlns:wpg="http://schemas.microsoft.com/office/word/2010/wordprocessingGroup" xmlns:wpi="http://schemas.microsoft.com/office/word/2010/wordprocessingInk" xmlns:wne="http://schemas.microsoft.com/office/word/2006/wordml" xmlns:wps="http://schemas.microsoft.com/office/word/2010/wordprocessingShape" mc:Ignorable="w14 w15 w16se w16cid wp14">
+  <w:sdt>
+    <w:sdtPr>
+      <w:id w:val="-1932661104"/>
+      <w:docPartObj>
+        <w:docPartGallery w:val="Page Numbers (Bottom of Page)"/>
+        <w:docPartUnique/>
+      </w:docPartObj>
+    </w:sdtPr>
+    <w:sdtEndPr>
+      <w:rPr>
+        <w:noProof/>
+      </w:rPr>
+    </w:sdtEndPr>
+    <w:sdtContent>
+      <w:p>
+        <w:pPr>
+          <w:pStyle w:val="Footer"/>
+          <w:jc w:val="right"/>
+        </w:pPr>
+        <w:r>
+          <w:fldChar w:fldCharType="begin"/>
+        </w:r>
+        <w:r>
+          <w:instrText xml:space="preserve"> PAGE   \* MERGEFORMAT </w:instrText>
+        </w:r>
+        <w:r>
+          <w:fldChar w:fldCharType="separate"/>
+        </w:r>
+        <w:r>
+          <w:rPr>
+            <w:noProof/>
+          </w:rPr>
+          <w:t>2</w:t>
+        </w:r>
+        <w:r>
+          <w:rPr>
+            <w:noProof/>
+          </w:rPr>
+          <w:fldChar w:fldCharType="end"/>
+        </w:r>
+      </w:p>
+    </w:sdtContent>
+  </w:sdt>
+  <w:p>
+    <w:pPr>
+      <w:pStyle w:val="Footer"/>
+    </w:pPr>
+  </w:p>
+</w:ftr>
+</file>
+
+<file path=word/footnotes.xml><?xml version="1.0" encoding="utf-8"?>
+<w:footnotes xmlns:wpc="http://schemas.microsoft.com/office/word/2010/wordprocessingCanvas" xmlns:cx="http://schemas.microsoft.com/office/drawing/2014/chartex" xmlns:cx1="http://schemas.microsoft.com/office/drawing/2015/9/8/chartex" xmlns:cx2="http://schemas.microsoft.com/office/drawing/2015/10/21/chartex" xmlns:cx3="http://schemas.microsoft.com/office/drawing/2016/5/9/chartex" xmlns:cx4="http://schemas.microsoft.com/office/drawing/2016/5/10/chartex" xmlns:cx5="http://schemas.microsoft.com/office/drawing/2016/5/11/chartex" xmlns:cx6="http://schemas.microsoft.com/office/drawing/2016/5/12/chartex" xmlns:cx7="http://schemas.microsoft.com/office/drawing/2016/5/13/chartex" xmlns:cx8="http://schemas.microsoft.com/office/drawing/2016/5/14/chartex" xmlns:mc="http://schemas.openxmlformats.org/markup-compatibility/2006" xmlns:aink="http://schemas.microsoft.com/office/drawing/2016/ink" xmlns:am3d="http://schemas.microsoft.com/office/drawing/2017/model3d" xmlns:o="urn:schemas-microsoft-com:office:office" xmlns:r="http://schemas.openxmlformats.org/officeDocument/2006/relationships" xmlns:m="http://schemas.openxmlformats.org/officeDocument/2006/math" xmlns:v="urn:schemas-microsoft-com:vml" xmlns:wp14="http://schemas.microsoft.com/office/word/2010/wordprocessingDrawing" xmlns:wp="http://schemas.openxmlformats.org/drawingml/2006/wordprocessingDrawing" xmlns:w10="urn:schemas-microsoft-com:office:word" xmlns:w="http://schemas.openxmlformats.org/wordprocessingml/2006/main" xmlns:w14="http://schemas.microsoft.com/office/word/2010/wordml" xmlns:w15="http://schemas.microsoft.com/office/word/2012/wordml" xmlns:w16cid="http://schemas.microsoft.com/office/word/2016/wordml/cid" xmlns:w16se="http://schemas.microsoft.com/office/word/2015/wordml/symex" xmlns:wpg="http://schemas.microsoft.com/office/word/2010/wordprocessingGroup" xmlns:wpi="http://schemas.microsoft.com/office/word/2010/wordprocessingInk" xmlns:wne="http://schemas.microsoft.com/office/word/2006/wordml" xmlns:wps="http://schemas.microsoft.com/office/word/2010/wordprocessingShape" mc:Ignorable="w14 w15 w16se w16cid wp14">
+  <w:footnote w:type="separator" w:id="-1">
+    <w:p>
+      <w:r>
+        <w:separator/>
+      </w:r>
+    </w:p>
+  </w:footnote>
+  <w:footnote w:type="continuationSeparator" w:id="0">
+    <w:p>
+      <w:r>
+        <w:continuationSeparator/>
+      </w:r>
+    </w:p>
+  </w:footnote>
+</w:footnotes>
 </file>
 
 <file path=word/numbering.xml><?xml version="1.0" encoding="utf-8"?>
@@ -20115,7 +21095,6 @@
     <w:name w:val="Hyperlink"/>
     <w:basedOn w:val="DefaultParagraphFont"/>
     <w:uiPriority w:val="99"/>
-    <w:semiHidden/>
     <w:unhideWhenUsed/>
     <w:rPr>
       <w:strike w:val="0"/>
@@ -20354,6 +21333,107 @@
       <w:b/>
       <w:bCs/>
     </w:rPr>
+  </w:style>
+  <w:style w:type="paragraph" w:styleId="Header">
+    <w:name w:val="header"/>
+    <w:basedOn w:val="Normal"/>
+    <w:link w:val="HeaderChar"/>
+    <w:uiPriority w:val="99"/>
+    <w:unhideWhenUsed/>
+    <w:rsid w:val="005E7CA6"/>
+    <w:pPr>
+      <w:tabs>
+        <w:tab w:val="center" w:pos="4680"/>
+        <w:tab w:val="right" w:pos="9360"/>
+      </w:tabs>
+    </w:pPr>
+  </w:style>
+  <w:style w:type="character" w:customStyle="1" w:styleId="HeaderChar">
+    <w:name w:val="Header Char"/>
+    <w:basedOn w:val="DefaultParagraphFont"/>
+    <w:link w:val="Header"/>
+    <w:uiPriority w:val="99"/>
+    <w:rsid w:val="005E7CA6"/>
+    <w:rPr>
+      <w:rFonts w:eastAsiaTheme="minorEastAsia"/>
+      <w:sz w:val="24"/>
+      <w:szCs w:val="24"/>
+    </w:rPr>
+  </w:style>
+  <w:style w:type="paragraph" w:styleId="Footer">
+    <w:name w:val="footer"/>
+    <w:basedOn w:val="Normal"/>
+    <w:link w:val="FooterChar"/>
+    <w:uiPriority w:val="99"/>
+    <w:unhideWhenUsed/>
+    <w:rsid w:val="005E7CA6"/>
+    <w:pPr>
+      <w:tabs>
+        <w:tab w:val="center" w:pos="4680"/>
+        <w:tab w:val="right" w:pos="9360"/>
+      </w:tabs>
+    </w:pPr>
+  </w:style>
+  <w:style w:type="character" w:customStyle="1" w:styleId="FooterChar">
+    <w:name w:val="Footer Char"/>
+    <w:basedOn w:val="DefaultParagraphFont"/>
+    <w:link w:val="Footer"/>
+    <w:uiPriority w:val="99"/>
+    <w:rsid w:val="005E7CA6"/>
+    <w:rPr>
+      <w:rFonts w:eastAsiaTheme="minorEastAsia"/>
+      <w:sz w:val="24"/>
+      <w:szCs w:val="24"/>
+    </w:rPr>
+  </w:style>
+  <w:style w:type="paragraph" w:styleId="TOCHeading">
+    <w:name w:val="TOC Heading"/>
+    <w:basedOn w:val="Heading1"/>
+    <w:next w:val="Normal"/>
+    <w:uiPriority w:val="39"/>
+    <w:unhideWhenUsed/>
+    <w:qFormat/>
+    <w:rsid w:val="005E7CA6"/>
+    <w:pPr>
+      <w:keepNext/>
+      <w:keepLines/>
+      <w:spacing w:before="240" w:after="0" w:line="259" w:lineRule="auto"/>
+      <w:outlineLvl w:val="9"/>
+    </w:pPr>
+    <w:rPr>
+      <w:rFonts w:asciiTheme="majorHAnsi" w:eastAsiaTheme="majorEastAsia" w:hAnsiTheme="majorHAnsi" w:cstheme="majorBidi"/>
+      <w:b w:val="0"/>
+      <w:bCs w:val="0"/>
+      <w:color w:val="2F5496" w:themeColor="accent1" w:themeShade="BF"/>
+      <w:kern w:val="0"/>
+      <w:sz w:val="32"/>
+      <w:szCs w:val="32"/>
+    </w:rPr>
+  </w:style>
+  <w:style w:type="paragraph" w:styleId="TOC1">
+    <w:name w:val="toc 1"/>
+    <w:basedOn w:val="Normal"/>
+    <w:next w:val="Normal"/>
+    <w:autoRedefine/>
+    <w:uiPriority w:val="39"/>
+    <w:unhideWhenUsed/>
+    <w:rsid w:val="005E7CA6"/>
+    <w:pPr>
+      <w:spacing w:after="100"/>
+    </w:pPr>
+  </w:style>
+  <w:style w:type="paragraph" w:styleId="TOC3">
+    <w:name w:val="toc 3"/>
+    <w:basedOn w:val="Normal"/>
+    <w:next w:val="Normal"/>
+    <w:autoRedefine/>
+    <w:uiPriority w:val="39"/>
+    <w:unhideWhenUsed/>
+    <w:rsid w:val="005E7CA6"/>
+    <w:pPr>
+      <w:spacing w:after="100"/>
+      <w:ind w:left="480"/>
+    </w:pPr>
   </w:style>
 </w:styles>
 </file>
@@ -20651,4 +21731,16 @@
     </a:ext>
   </a:extLst>
 </a:theme>
+</file>
+
+<file path=customXml/item1.xml><?xml version="1.0" encoding="utf-8"?>
+<b:Sources xmlns:b="http://schemas.openxmlformats.org/officeDocument/2006/bibliography" xmlns="http://schemas.openxmlformats.org/officeDocument/2006/bibliography" SelectedStyle="\APASixthEditionOfficeOnline.xsl" StyleName="APA" Version="6"/>
+</file>
+
+<file path=customXml/itemProps1.xml><?xml version="1.0" encoding="utf-8"?>
+<ds:datastoreItem xmlns:ds="http://schemas.openxmlformats.org/officeDocument/2006/customXml" ds:itemID="{F30AB27A-6957-478C-BB1A-4F4A4943FCE7}">
+  <ds:schemaRefs>
+    <ds:schemaRef ds:uri="http://schemas.openxmlformats.org/officeDocument/2006/bibliography"/>
+  </ds:schemaRefs>
+</ds:datastoreItem>
 </file>
</xml_diff>